<commit_message>
updated soft eng ca
</commit_message>
<xml_diff>
--- a/SoftwareEngineeringIII/Labs/Assignment/SE3CA1DT228C16315253.docx
+++ b/SoftwareEngineeringIII/Labs/Assignment/SE3CA1DT228C16315253.docx
@@ -680,7 +680,31 @@
         <w:rPr>
           <w:lang w:val="en-US"/>
         </w:rPr>
-        <w:t>The requirement model to have a UML based approach with three+ use cases with extended narratives / descriptions along with one+ use case diagrams to be provided alongside them.</w:t>
+        <w:t>The requirement model to have a UML based approach with three+ use cases with extended narratives / descriptions along with</w:t>
+      </w:r>
+      <w:r>
+        <w:rPr>
+          <w:lang w:val="en-US"/>
+        </w:rPr>
+        <w:t>in</w:t>
+      </w:r>
+      <w:r>
+        <w:rPr>
+          <w:lang w:val="en-US"/>
+        </w:rPr>
+        <w:t xml:space="preserve"> one+ use case diagra</w:t>
+      </w:r>
+      <w:r>
+        <w:rPr>
+          <w:lang w:val="en-US"/>
+        </w:rPr>
+        <w:t>ms to be provided</w:t>
+      </w:r>
+      <w:r>
+        <w:rPr>
+          <w:lang w:val="en-US"/>
+        </w:rPr>
+        <w:t>.</w:t>
       </w:r>
     </w:p>
     <w:p>
@@ -745,16 +769,169 @@
         <w:rPr>
           <w:lang w:val="en-US"/>
         </w:rPr>
-        <w:t>Have a section where there is a link to a YouTube</w:t>
-      </w:r>
+        <w:t>Have a section where there is a link to a YouTube video explaining all the features of the application.</w:t>
+      </w:r>
+    </w:p>
+    <w:p>
+      <w:pPr>
+        <w:rPr>
+          <w:lang w:val="en-US"/>
+        </w:rPr>
+      </w:pPr>
+    </w:p>
+    <w:p>
+      <w:pPr>
+        <w:pStyle w:val="Heading1"/>
+        <w:rPr>
+          <w:lang w:val="en-US"/>
+        </w:rPr>
+      </w:pPr>
+      <w:r>
+        <w:rPr>
+          <w:lang w:val="en-US"/>
+        </w:rPr>
+        <w:lastRenderedPageBreak/>
+        <w:t>Registered User use case</w:t>
+      </w:r>
+    </w:p>
+    <w:p>
+      <w:pPr>
+        <w:rPr>
+          <w:lang w:val="en-US"/>
+        </w:rPr>
+      </w:pPr>
+      <w:r>
+        <w:rPr>
+          <w:noProof/>
+          <w:lang w:val="en-US"/>
+        </w:rPr>
+        <w:drawing>
+          <wp:inline distT="0" distB="0" distL="0" distR="0">
+            <wp:extent cx="8696960" cy="5816278"/>
+            <wp:effectExtent l="0" t="0" r="8890" b="0"/>
+            <wp:docPr id="3" name="Picture 3"/>
+            <wp:cNvGraphicFramePr>
+              <a:graphicFrameLocks xmlns:a="http://schemas.openxmlformats.org/drawingml/2006/main" noChangeAspect="1"/>
+            </wp:cNvGraphicFramePr>
+            <a:graphic xmlns:a="http://schemas.openxmlformats.org/drawingml/2006/main">
+              <a:graphicData uri="http://schemas.openxmlformats.org/drawingml/2006/picture">
+                <pic:pic xmlns:pic="http://schemas.openxmlformats.org/drawingml/2006/picture">
+                  <pic:nvPicPr>
+                    <pic:cNvPr id="0" name="Picture 1"/>
+                    <pic:cNvPicPr>
+                      <a:picLocks noChangeAspect="1" noChangeArrowheads="1"/>
+                    </pic:cNvPicPr>
+                  </pic:nvPicPr>
+                  <pic:blipFill>
+                    <a:blip r:embed="rId6">
+                      <a:extLst>
+                        <a:ext uri="{28A0092B-C50C-407E-A947-70E740481C1C}">
+                          <a14:useLocalDpi xmlns:a14="http://schemas.microsoft.com/office/drawing/2010/main" val="0"/>
+                        </a:ext>
+                      </a:extLst>
+                    </a:blip>
+                    <a:srcRect/>
+                    <a:stretch>
+                      <a:fillRect/>
+                    </a:stretch>
+                  </pic:blipFill>
+                  <pic:spPr bwMode="auto">
+                    <a:xfrm>
+                      <a:off x="0" y="0"/>
+                      <a:ext cx="8742884" cy="5846991"/>
+                    </a:xfrm>
+                    <a:prstGeom prst="rect">
+                      <a:avLst/>
+                    </a:prstGeom>
+                    <a:noFill/>
+                    <a:ln>
+                      <a:noFill/>
+                    </a:ln>
+                  </pic:spPr>
+                </pic:pic>
+              </a:graphicData>
+            </a:graphic>
+          </wp:inline>
+        </w:drawing>
+      </w:r>
+    </w:p>
+    <w:p>
+      <w:pPr>
+        <w:pStyle w:val="Heading1"/>
+        <w:rPr>
+          <w:lang w:val="en-US"/>
+        </w:rPr>
+      </w:pPr>
+      <w:r>
+        <w:rPr>
+          <w:lang w:val="en-US"/>
+        </w:rPr>
+        <w:lastRenderedPageBreak/>
+        <w:t>Non-Registered Users Use Case</w:t>
+      </w:r>
+    </w:p>
+    <w:p>
+      <w:pPr>
+        <w:rPr>
+          <w:lang w:val="en-US"/>
+        </w:rPr>
+      </w:pPr>
       <w:bookmarkStart w:id="0" w:name="_GoBack"/>
+      <w:r>
+        <w:rPr>
+          <w:noProof/>
+          <w:lang w:val="en-US"/>
+        </w:rPr>
+        <w:drawing>
+          <wp:inline distT="0" distB="0" distL="0" distR="0">
+            <wp:extent cx="8296309" cy="4126986"/>
+            <wp:effectExtent l="0" t="0" r="0" b="6985"/>
+            <wp:docPr id="4" name="Picture 4"/>
+            <wp:cNvGraphicFramePr>
+              <a:graphicFrameLocks xmlns:a="http://schemas.openxmlformats.org/drawingml/2006/main" noChangeAspect="1"/>
+            </wp:cNvGraphicFramePr>
+            <a:graphic xmlns:a="http://schemas.openxmlformats.org/drawingml/2006/main">
+              <a:graphicData uri="http://schemas.openxmlformats.org/drawingml/2006/picture">
+                <pic:pic xmlns:pic="http://schemas.openxmlformats.org/drawingml/2006/picture">
+                  <pic:nvPicPr>
+                    <pic:cNvPr id="0" name="Picture 2"/>
+                    <pic:cNvPicPr>
+                      <a:picLocks noChangeAspect="1" noChangeArrowheads="1"/>
+                    </pic:cNvPicPr>
+                  </pic:nvPicPr>
+                  <pic:blipFill>
+                    <a:blip r:embed="rId7" cstate="print">
+                      <a:extLst>
+                        <a:ext uri="{28A0092B-C50C-407E-A947-70E740481C1C}">
+                          <a14:useLocalDpi xmlns:a14="http://schemas.microsoft.com/office/drawing/2010/main" val="0"/>
+                        </a:ext>
+                      </a:extLst>
+                    </a:blip>
+                    <a:srcRect/>
+                    <a:stretch>
+                      <a:fillRect/>
+                    </a:stretch>
+                  </pic:blipFill>
+                  <pic:spPr bwMode="auto">
+                    <a:xfrm>
+                      <a:off x="0" y="0"/>
+                      <a:ext cx="8378579" cy="4167911"/>
+                    </a:xfrm>
+                    <a:prstGeom prst="rect">
+                      <a:avLst/>
+                    </a:prstGeom>
+                    <a:noFill/>
+                    <a:ln>
+                      <a:noFill/>
+                    </a:ln>
+                  </pic:spPr>
+                </pic:pic>
+              </a:graphicData>
+            </a:graphic>
+          </wp:inline>
+        </w:drawing>
+      </w:r>
       <w:bookmarkEnd w:id="0"/>
-      <w:r>
-        <w:rPr>
-          <w:lang w:val="en-US"/>
-        </w:rPr>
-        <w:t xml:space="preserve"> video explaining all the features of the application.</w:t>
-      </w:r>
     </w:p>
     <w:sectPr>
       <w:pgSz w:w="11906" w:h="16838"/>

</xml_diff>

<commit_message>
updated the se3 ass doc
</commit_message>
<xml_diff>
--- a/SoftwareEngineeringIII/Labs/Assignment/SE3CA1DT228C16315253.docx
+++ b/SoftwareEngineeringIII/Labs/Assignment/SE3CA1DT228C16315253.docx
@@ -28,7 +28,7 @@
                     <pic:cNvPicPr/>
                   </pic:nvPicPr>
                   <pic:blipFill>
-                    <a:blip r:embed="rId4" cstate="print"/>
+                    <a:blip r:embed="rId5" cstate="print"/>
                     <a:srcRect/>
                     <a:stretch>
                       <a:fillRect/>
@@ -62,9 +62,27 @@
         <w:pStyle w:val="Title"/>
         <w:jc w:val="center"/>
         <w:rPr>
-          <w:lang w:val="en-US"/>
-        </w:rPr>
-      </w:pPr>
+          <w:b/>
+          <w:u w:val="single"/>
+          <w:lang w:val="en-US"/>
+        </w:rPr>
+      </w:pPr>
+      <w:r>
+        <w:rPr>
+          <w:b/>
+          <w:u w:val="single"/>
+          <w:lang w:val="en-US"/>
+        </w:rPr>
+        <w:t>Deliverable 1</w:t>
+      </w:r>
+      <w:r>
+        <w:rPr>
+          <w:b/>
+          <w:u w:val="single"/>
+          <w:lang w:val="en-US"/>
+        </w:rPr>
+        <w:t>:</w:t>
+      </w:r>
     </w:p>
     <w:p>
       <w:pPr>
@@ -82,42 +100,12 @@
           <w:u w:val="single"/>
           <w:lang w:val="en-US"/>
         </w:rPr>
-        <w:t>Deliverable 1</w:t>
-      </w:r>
-      <w:r>
-        <w:rPr>
-          <w:b/>
-          <w:u w:val="single"/>
-          <w:lang w:val="en-US"/>
-        </w:rPr>
-        <w:t>:</w:t>
-      </w:r>
-    </w:p>
-    <w:p>
-      <w:pPr>
-        <w:pStyle w:val="Title"/>
-        <w:jc w:val="center"/>
-        <w:rPr>
-          <w:b/>
-          <w:u w:val="single"/>
-          <w:lang w:val="en-US"/>
-        </w:rPr>
-      </w:pPr>
-      <w:r>
-        <w:rPr>
-          <w:b/>
-          <w:u w:val="single"/>
-          <w:lang w:val="en-US"/>
-        </w:rPr>
         <w:t>Requirement and Design Document</w:t>
       </w:r>
     </w:p>
     <w:p>
       <w:pPr>
         <w:rPr>
-          <w:b/>
-          <w:sz w:val="40"/>
-          <w:szCs w:val="40"/>
           <w:lang w:val="en-US"/>
         </w:rPr>
       </w:pPr>
@@ -163,7 +151,7 @@
                     <pic:cNvPicPr/>
                   </pic:nvPicPr>
                   <pic:blipFill rotWithShape="1">
-                    <a:blip r:embed="rId5">
+                    <a:blip r:embed="rId6">
                       <a:extLst>
                         <a:ext uri="{28A0092B-C50C-407E-A947-70E740481C1C}">
                           <a14:useLocalDpi xmlns:a14="http://schemas.microsoft.com/office/drawing/2010/main" val="0"/>
@@ -227,30 +215,30 @@
       <w:pPr>
         <w:pStyle w:val="Heading2"/>
         <w:jc w:val="center"/>
-        <w:rPr>
-          <w:lang w:val="en-US"/>
-        </w:rPr>
-      </w:pPr>
-      <w:r>
-        <w:rPr>
-          <w:lang w:val="en-US"/>
-        </w:rPr>
-        <w:t xml:space="preserve">Author: </w:t>
-      </w:r>
-      <w:r>
-        <w:rPr>
-          <w:lang w:val="en-US"/>
-        </w:rPr>
-        <w:t>William Carey</w:t>
+      </w:pPr>
+      <w:r>
+        <w:t>Student Number: C16315253</w:t>
       </w:r>
     </w:p>
     <w:p>
       <w:pPr>
         <w:pStyle w:val="Heading2"/>
         <w:jc w:val="center"/>
-      </w:pPr>
-      <w:r>
-        <w:t>Student Number: C16315253</w:t>
+        <w:rPr>
+          <w:lang w:val="en-US"/>
+        </w:rPr>
+      </w:pPr>
+      <w:r>
+        <w:rPr>
+          <w:lang w:val="en-US"/>
+        </w:rPr>
+        <w:t xml:space="preserve">Author: </w:t>
+      </w:r>
+      <w:r>
+        <w:rPr>
+          <w:lang w:val="en-US"/>
+        </w:rPr>
+        <w:t>William Carey</w:t>
       </w:r>
     </w:p>
     <w:p>
@@ -271,6 +259,7 @@
         <w:t>Year: 3</w:t>
       </w:r>
     </w:p>
+    <w:p/>
     <w:p>
       <w:pPr>
         <w:pStyle w:val="Heading2"/>
@@ -283,7 +272,19 @@
         <w:rPr>
           <w:lang w:val="en-US"/>
         </w:rPr>
-        <w:t>Date Due: 4 – 11 - 2018</w:t>
+        <w:t xml:space="preserve">Date Due: 4 </w:t>
+      </w:r>
+      <w:r>
+        <w:rPr>
+          <w:lang w:val="en-US"/>
+        </w:rPr>
+        <w:t>-</w:t>
+      </w:r>
+      <w:r>
+        <w:rPr>
+          <w:lang w:val="en-US"/>
+        </w:rPr>
+        <w:t xml:space="preserve"> 11 - 2018</w:t>
       </w:r>
     </w:p>
     <w:p>
@@ -756,7 +757,13 @@
         <w:rPr>
           <w:lang w:val="en-US"/>
         </w:rPr>
-        <w:t xml:space="preserve"> model to have one+ sequence diagram for every three+ use case diagrams</w:t>
+        <w:t xml:space="preserve"> model to have one+ sequence di</w:t>
+      </w:r>
+      <w:r>
+        <w:rPr>
+          <w:lang w:val="en-US"/>
+        </w:rPr>
+        <w:t>agram for every three+ use case in each use case diagram.</w:t>
       </w:r>
     </w:p>
     <w:p>
@@ -771,13 +778,8 @@
         </w:rPr>
         <w:t>Have a section where there is a link to a YouTube video explaining all the features of the application.</w:t>
       </w:r>
-    </w:p>
-    <w:p>
-      <w:pPr>
-        <w:rPr>
-          <w:lang w:val="en-US"/>
-        </w:rPr>
-      </w:pPr>
+      <w:bookmarkStart w:id="0" w:name="_GoBack"/>
+      <w:bookmarkEnd w:id="0"/>
     </w:p>
     <w:p>
       <w:pPr>
@@ -793,6 +795,12 @@
         <w:lastRenderedPageBreak/>
         <w:t>Registered User use case</w:t>
       </w:r>
+      <w:r>
+        <w:rPr>
+          <w:lang w:val="en-US"/>
+        </w:rPr>
+        <w:t xml:space="preserve"> Diagram</w:t>
+      </w:r>
     </w:p>
     <w:p>
       <w:pPr>
@@ -807,8 +815,8 @@
         </w:rPr>
         <w:drawing>
           <wp:inline distT="0" distB="0" distL="0" distR="0">
-            <wp:extent cx="8696960" cy="5816278"/>
-            <wp:effectExtent l="0" t="0" r="8890" b="0"/>
+            <wp:extent cx="6695566" cy="5198012"/>
+            <wp:effectExtent l="0" t="0" r="0" b="3175"/>
             <wp:docPr id="3" name="Picture 3"/>
             <wp:cNvGraphicFramePr>
               <a:graphicFrameLocks xmlns:a="http://schemas.openxmlformats.org/drawingml/2006/main" noChangeAspect="1"/>
@@ -822,23 +830,21 @@
                       <a:picLocks noChangeAspect="1" noChangeArrowheads="1"/>
                     </pic:cNvPicPr>
                   </pic:nvPicPr>
-                  <pic:blipFill>
-                    <a:blip r:embed="rId6">
+                  <pic:blipFill rotWithShape="1">
+                    <a:blip r:embed="rId7">
                       <a:extLst>
                         <a:ext uri="{28A0092B-C50C-407E-A947-70E740481C1C}">
                           <a14:useLocalDpi xmlns:a14="http://schemas.microsoft.com/office/drawing/2010/main" val="0"/>
                         </a:ext>
                       </a:extLst>
                     </a:blip>
-                    <a:srcRect/>
-                    <a:stretch>
-                      <a:fillRect/>
-                    </a:stretch>
+                    <a:srcRect l="2795" t="8680" r="23130" b="5330"/>
+                    <a:stretch/>
                   </pic:blipFill>
                   <pic:spPr bwMode="auto">
                     <a:xfrm>
                       <a:off x="0" y="0"/>
-                      <a:ext cx="8742884" cy="5846991"/>
+                      <a:ext cx="6771174" cy="5256709"/>
                     </a:xfrm>
                     <a:prstGeom prst="rect">
                       <a:avLst/>
@@ -847,6 +853,11 @@
                     <a:ln>
                       <a:noFill/>
                     </a:ln>
+                    <a:extLst>
+                      <a:ext uri="{53640926-AAD7-44D8-BBD7-CCE9431645EC}">
+                        <a14:shadowObscured xmlns:a14="http://schemas.microsoft.com/office/drawing/2010/main"/>
+                      </a:ext>
+                    </a:extLst>
                   </pic:spPr>
                 </pic:pic>
               </a:graphicData>
@@ -857,8 +868,64 @@
     </w:p>
     <w:p>
       <w:pPr>
+        <w:rPr>
+          <w:lang w:val="en-US"/>
+        </w:rPr>
+      </w:pPr>
+      <w:r>
+        <w:rPr>
+          <w:lang w:val="en-US"/>
+        </w:rPr>
+        <w:t>The above use case is a visually representation of the functionality which we believe the registered user will interact with the website. It accounts for those who use the website for looking at the items, those who want to buy an item, those who have changed details, and such want to update their online details. If there is an error in their input or a clash with the system interior information, the system will the problem to the user in the way they can understand so they can try to fix the problem</w:t>
+      </w:r>
+      <w:r>
+        <w:rPr>
+          <w:lang w:val="en-US"/>
+        </w:rPr>
+        <w:t xml:space="preserve">. We assume the user may be new despite being registered and provide the easiest way to navigate to the products which they want to view or retrieve. </w:t>
+      </w:r>
+    </w:p>
+    <w:p>
+      <w:pPr>
+        <w:rPr>
+          <w:lang w:val="en-US"/>
+        </w:rPr>
+      </w:pPr>
+      <w:r>
+        <w:rPr>
+          <w:lang w:val="en-US"/>
+        </w:rPr>
+        <w:t>Everything that the user requests from the website will be retrieved from the database and displayed by the site. This way, we can protect the database information by forcing the user to get the website to retrieve the information. The only thing they cannot do within this website is registered with details they previously registered with as that will clash with the systems interior information as well as making redundant information in the server database.</w:t>
+      </w:r>
+      <w:r>
+        <w:rPr>
+          <w:lang w:val="en-US"/>
+        </w:rPr>
+        <w:t xml:space="preserve"> We will also make sure the user cannot get to specific pages unless they go through the proper process of getting to the pages, such as purchasing an item page. If there is a case where they try to breach that, they will be redirected to a page where they are allowed accessed to or a page where they </w:t>
+      </w:r>
+      <w:proofErr w:type="gramStart"/>
+      <w:r>
+        <w:rPr>
+          <w:lang w:val="en-US"/>
+        </w:rPr>
+        <w:t>have to</w:t>
+      </w:r>
+      <w:proofErr w:type="gramEnd"/>
+      <w:r>
+        <w:rPr>
+          <w:lang w:val="en-US"/>
+        </w:rPr>
+        <w:t xml:space="preserve"> confirm their details before being redirected to the original page they tried to access to.</w:t>
+      </w:r>
+    </w:p>
+    <w:p>
+      <w:pPr>
         <w:pStyle w:val="Heading1"/>
-        <w:rPr>
+        <w:tabs>
+          <w:tab w:val="left" w:pos="4548"/>
+        </w:tabs>
+        <w:rPr>
+          <w:noProof/>
           <w:lang w:val="en-US"/>
         </w:rPr>
       </w:pPr>
@@ -869,14 +936,29 @@
         <w:lastRenderedPageBreak/>
         <w:t>Non-Registered Users Use Case</w:t>
       </w:r>
-    </w:p>
-    <w:p>
-      <w:pPr>
-        <w:rPr>
-          <w:lang w:val="en-US"/>
-        </w:rPr>
-      </w:pPr>
-      <w:bookmarkStart w:id="0" w:name="_GoBack"/>
+      <w:r>
+        <w:rPr>
+          <w:lang w:val="en-US"/>
+        </w:rPr>
+        <w:t xml:space="preserve"> Diagram</w:t>
+      </w:r>
+    </w:p>
+    <w:p>
+      <w:pPr>
+        <w:jc w:val="center"/>
+        <w:rPr>
+          <w:noProof/>
+          <w:lang w:val="en-US"/>
+        </w:rPr>
+      </w:pPr>
+    </w:p>
+    <w:p>
+      <w:pPr>
+        <w:jc w:val="center"/>
+        <w:rPr>
+          <w:lang w:val="en-US"/>
+        </w:rPr>
+      </w:pPr>
       <w:r>
         <w:rPr>
           <w:noProof/>
@@ -884,8 +966,8 @@
         </w:rPr>
         <w:drawing>
           <wp:inline distT="0" distB="0" distL="0" distR="0">
-            <wp:extent cx="8296309" cy="4126986"/>
-            <wp:effectExtent l="0" t="0" r="0" b="6985"/>
+            <wp:extent cx="6686550" cy="3693814"/>
+            <wp:effectExtent l="0" t="0" r="0" b="1905"/>
             <wp:docPr id="4" name="Picture 4"/>
             <wp:cNvGraphicFramePr>
               <a:graphicFrameLocks xmlns:a="http://schemas.openxmlformats.org/drawingml/2006/main" noChangeAspect="1"/>
@@ -899,23 +981,21 @@
                       <a:picLocks noChangeAspect="1" noChangeArrowheads="1"/>
                     </pic:cNvPicPr>
                   </pic:nvPicPr>
-                  <pic:blipFill>
-                    <a:blip r:embed="rId7" cstate="print">
+                  <pic:blipFill rotWithShape="1">
+                    <a:blip r:embed="rId8" cstate="print">
                       <a:extLst>
                         <a:ext uri="{28A0092B-C50C-407E-A947-70E740481C1C}">
                           <a14:useLocalDpi xmlns:a14="http://schemas.microsoft.com/office/drawing/2010/main" val="0"/>
                         </a:ext>
                       </a:extLst>
                     </a:blip>
-                    <a:srcRect/>
-                    <a:stretch>
-                      <a:fillRect/>
-                    </a:stretch>
+                    <a:srcRect l="2756" t="6513" r="20105" b="14336"/>
+                    <a:stretch/>
                   </pic:blipFill>
                   <pic:spPr bwMode="auto">
                     <a:xfrm>
                       <a:off x="0" y="0"/>
-                      <a:ext cx="8378579" cy="4167911"/>
+                      <a:ext cx="6805115" cy="3759312"/>
                     </a:xfrm>
                     <a:prstGeom prst="rect">
                       <a:avLst/>
@@ -924,6 +1004,11 @@
                     <a:ln>
                       <a:noFill/>
                     </a:ln>
+                    <a:extLst>
+                      <a:ext uri="{53640926-AAD7-44D8-BBD7-CCE9431645EC}">
+                        <a14:shadowObscured xmlns:a14="http://schemas.microsoft.com/office/drawing/2010/main"/>
+                      </a:ext>
+                    </a:extLst>
                   </pic:spPr>
                 </pic:pic>
               </a:graphicData>
@@ -931,7 +1016,278 @@
           </wp:inline>
         </w:drawing>
       </w:r>
-      <w:bookmarkEnd w:id="0"/>
+    </w:p>
+    <w:p>
+      <w:pPr>
+        <w:rPr>
+          <w:lang w:val="en-US"/>
+        </w:rPr>
+      </w:pPr>
+    </w:p>
+    <w:p>
+      <w:pPr>
+        <w:rPr>
+          <w:lang w:val="en-US"/>
+        </w:rPr>
+      </w:pPr>
+      <w:r>
+        <w:rPr>
+          <w:lang w:val="en-US"/>
+        </w:rPr>
+        <w:t>The non-registered user will behave in a similar manner as a registered user. They can br</w:t>
+      </w:r>
+      <w:r>
+        <w:rPr>
+          <w:lang w:val="en-US"/>
+        </w:rPr>
+        <w:t>owse information by requesting the website to retrieve the information from the database in the way desired</w:t>
+      </w:r>
+      <w:r>
+        <w:rPr>
+          <w:lang w:val="en-US"/>
+        </w:rPr>
+        <w:t>.</w:t>
+      </w:r>
+      <w:r>
+        <w:rPr>
+          <w:lang w:val="en-US"/>
+        </w:rPr>
+        <w:t xml:space="preserve"> The functionality for a non-registered user is limited.</w:t>
+      </w:r>
+      <w:r>
+        <w:rPr>
+          <w:lang w:val="en-US"/>
+        </w:rPr>
+        <w:t xml:space="preserve"> They cannot purchase items</w:t>
+      </w:r>
+      <w:r>
+        <w:rPr>
+          <w:lang w:val="en-US"/>
+        </w:rPr>
+        <w:t>, change their details or login as those</w:t>
+      </w:r>
+      <w:r>
+        <w:rPr>
+          <w:lang w:val="en-US"/>
+        </w:rPr>
+        <w:t xml:space="preserve"> option</w:t>
+      </w:r>
+      <w:r>
+        <w:rPr>
+          <w:lang w:val="en-US"/>
+        </w:rPr>
+        <w:t>s are</w:t>
+      </w:r>
+      <w:r>
+        <w:rPr>
+          <w:lang w:val="en-US"/>
+        </w:rPr>
+        <w:t xml:space="preserve"> only available to registered us</w:t>
+      </w:r>
+      <w:r>
+        <w:rPr>
+          <w:lang w:val="en-US"/>
+        </w:rPr>
+        <w:t>ers. To avail of these additional features</w:t>
+      </w:r>
+      <w:r>
+        <w:rPr>
+          <w:lang w:val="en-US"/>
+        </w:rPr>
+        <w:t xml:space="preserve">, they can become a registered user by signing up with the register page inside the site. Until they do this, they cannot get </w:t>
+      </w:r>
+      <w:r>
+        <w:rPr>
+          <w:lang w:val="en-US"/>
+        </w:rPr>
+        <w:t>the additional benefits that are offered to the registered users. The only feature they have is to look at the products offered by the site itself</w:t>
+      </w:r>
+      <w:r>
+        <w:rPr>
+          <w:lang w:val="en-US"/>
+        </w:rPr>
+        <w:t xml:space="preserve">. </w:t>
+      </w:r>
+    </w:p>
+    <w:p>
+      <w:pPr>
+        <w:rPr>
+          <w:lang w:val="en-US"/>
+        </w:rPr>
+      </w:pPr>
+      <w:r>
+        <w:rPr>
+          <w:lang w:val="en-US"/>
+        </w:rPr>
+        <w:t>They also cannot login with random details as the system only allows the users with the information it recognizes to access the additional features of the site.</w:t>
+      </w:r>
+      <w:r>
+        <w:rPr>
+          <w:lang w:val="en-US"/>
+        </w:rPr>
+        <w:t xml:space="preserve"> If there is a problem with their registration process, the site will notify them of the problem and it is up to them to decide what to do to fix the issue. The pages will make sure the non-registered user does not access the pages that not even a registered user can’t access to, unless the registered user goes through the correct procedure to get there.</w:t>
+      </w:r>
+    </w:p>
+    <w:p>
+      <w:pPr>
+        <w:pStyle w:val="Heading1"/>
+        <w:rPr>
+          <w:lang w:val="en-US"/>
+        </w:rPr>
+      </w:pPr>
+    </w:p>
+    <w:p>
+      <w:pPr>
+        <w:pStyle w:val="Heading1"/>
+        <w:rPr>
+          <w:lang w:val="en-US"/>
+        </w:rPr>
+      </w:pPr>
+    </w:p>
+    <w:p>
+      <w:pPr>
+        <w:rPr>
+          <w:lang w:val="en-US"/>
+        </w:rPr>
+      </w:pPr>
+    </w:p>
+    <w:p>
+      <w:pPr>
+        <w:rPr>
+          <w:lang w:val="en-US"/>
+        </w:rPr>
+      </w:pPr>
+    </w:p>
+    <w:p>
+      <w:pPr>
+        <w:pStyle w:val="Heading1"/>
+        <w:rPr>
+          <w:lang w:val="en-US"/>
+        </w:rPr>
+      </w:pPr>
+      <w:r>
+        <w:rPr>
+          <w:lang w:val="en-US"/>
+        </w:rPr>
+        <w:lastRenderedPageBreak/>
+        <w:t>IT Administrator Use Case Diagram</w:t>
+      </w:r>
+    </w:p>
+    <w:p>
+      <w:pPr>
+        <w:rPr>
+          <w:noProof/>
+          <w:lang w:val="en-US"/>
+        </w:rPr>
+      </w:pPr>
+    </w:p>
+    <w:p>
+      <w:pPr>
+        <w:rPr>
+          <w:lang w:val="en-US"/>
+        </w:rPr>
+      </w:pPr>
+      <w:r>
+        <w:rPr>
+          <w:noProof/>
+          <w:lang w:val="en-US"/>
+        </w:rPr>
+        <w:drawing>
+          <wp:inline distT="0" distB="0" distL="0" distR="0">
+            <wp:extent cx="7086340" cy="5088048"/>
+            <wp:effectExtent l="0" t="0" r="635" b="0"/>
+            <wp:docPr id="5" name="Picture 5"/>
+            <wp:cNvGraphicFramePr>
+              <a:graphicFrameLocks xmlns:a="http://schemas.openxmlformats.org/drawingml/2006/main" noChangeAspect="1"/>
+            </wp:cNvGraphicFramePr>
+            <a:graphic xmlns:a="http://schemas.openxmlformats.org/drawingml/2006/main">
+              <a:graphicData uri="http://schemas.openxmlformats.org/drawingml/2006/picture">
+                <pic:pic xmlns:pic="http://schemas.openxmlformats.org/drawingml/2006/picture">
+                  <pic:nvPicPr>
+                    <pic:cNvPr id="0" name="Picture 1"/>
+                    <pic:cNvPicPr>
+                      <a:picLocks noChangeAspect="1" noChangeArrowheads="1"/>
+                    </pic:cNvPicPr>
+                  </pic:nvPicPr>
+                  <pic:blipFill rotWithShape="1">
+                    <a:blip r:embed="rId9" cstate="print">
+                      <a:extLst>
+                        <a:ext uri="{28A0092B-C50C-407E-A947-70E740481C1C}">
+                          <a14:useLocalDpi xmlns:a14="http://schemas.microsoft.com/office/drawing/2010/main" val="0"/>
+                        </a:ext>
+                      </a:extLst>
+                    </a:blip>
+                    <a:srcRect l="10759" t="5715" r="17550" b="4752"/>
+                    <a:stretch/>
+                  </pic:blipFill>
+                  <pic:spPr bwMode="auto">
+                    <a:xfrm>
+                      <a:off x="0" y="0"/>
+                      <a:ext cx="7159256" cy="5140402"/>
+                    </a:xfrm>
+                    <a:prstGeom prst="rect">
+                      <a:avLst/>
+                    </a:prstGeom>
+                    <a:noFill/>
+                    <a:ln>
+                      <a:noFill/>
+                    </a:ln>
+                    <a:extLst>
+                      <a:ext uri="{53640926-AAD7-44D8-BBD7-CCE9431645EC}">
+                        <a14:shadowObscured xmlns:a14="http://schemas.microsoft.com/office/drawing/2010/main"/>
+                      </a:ext>
+                    </a:extLst>
+                  </pic:spPr>
+                </pic:pic>
+              </a:graphicData>
+            </a:graphic>
+          </wp:inline>
+        </w:drawing>
+      </w:r>
+    </w:p>
+    <w:p>
+      <w:pPr>
+        <w:rPr>
+          <w:lang w:val="en-US"/>
+        </w:rPr>
+      </w:pPr>
+      <w:r>
+        <w:rPr>
+          <w:lang w:val="en-US"/>
+        </w:rPr>
+        <w:t>The IT admin is the most important actor for the website. These people are the only ones who can have access to the shortcuts to every page that even registered users cannot directly access. Their job is to make sure the site is running as expecting by pretending to be a non-registered user and registered user in some of the cases to test the functionality of the site and how the system behaves with the user and the database it inte</w:t>
+      </w:r>
+      <w:r>
+        <w:rPr>
+          <w:lang w:val="en-US"/>
+        </w:rPr>
+        <w:t>racts with. Through the testing</w:t>
+      </w:r>
+      <w:r>
+        <w:rPr>
+          <w:lang w:val="en-US"/>
+        </w:rPr>
+        <w:t xml:space="preserve">, it makes sure the site goes as expected and to fix and update the system in the areas that is not behaving as expecting. </w:t>
+      </w:r>
+    </w:p>
+    <w:p>
+      <w:pPr>
+        <w:rPr>
+          <w:lang w:val="en-US"/>
+        </w:rPr>
+      </w:pPr>
+      <w:r>
+        <w:rPr>
+          <w:lang w:val="en-US"/>
+        </w:rPr>
+        <w:t xml:space="preserve">As the previous two use case diagrams displayed the expected behavior of the </w:t>
+      </w:r>
+      <w:r>
+        <w:rPr>
+          <w:lang w:val="en-US"/>
+        </w:rPr>
+        <w:t xml:space="preserve">registered users and non-registered users with the system, the use case diagram for the IT admin will combine the previous two to allow full access to the IT admin to the site. This means the expected behavior will be a combination of the previous two plus an additional few features for the admin. </w:t>
+      </w:r>
     </w:p>
     <w:sectPr>
       <w:pgSz w:w="11906" w:h="16838"/>
@@ -1798,4 +2154,16 @@
     </a:ext>
   </a:extLst>
 </a:theme>
+</file>
+
+<file path=customXml/item1.xml><?xml version="1.0" encoding="utf-8"?>
+<b:Sources xmlns:b="http://schemas.openxmlformats.org/officeDocument/2006/bibliography" xmlns="http://schemas.openxmlformats.org/officeDocument/2006/bibliography" SelectedStyle="\APASixthEditionOfficeOnline.xsl" StyleName="APA" Version="6"/>
+</file>
+
+<file path=customXml/itemProps1.xml><?xml version="1.0" encoding="utf-8"?>
+<ds:datastoreItem xmlns:ds="http://schemas.openxmlformats.org/officeDocument/2006/customXml" ds:itemID="{B10CE965-078E-422E-A210-37EB91BE2FB4}">
+  <ds:schemaRefs>
+    <ds:schemaRef ds:uri="http://schemas.openxmlformats.org/officeDocument/2006/bibliography"/>
+  </ds:schemaRefs>
+</ds:datastoreItem>
 </file>
</xml_diff>

<commit_message>
nearly finished the se3 ass
</commit_message>
<xml_diff>
--- a/SoftwareEngineeringIII/Labs/Assignment/SE3CA1DT228C16315253.docx
+++ b/SoftwareEngineeringIII/Labs/Assignment/SE3CA1DT228C16315253.docx
@@ -216,9 +216,13 @@
         <w:pStyle w:val="Heading2"/>
         <w:jc w:val="center"/>
       </w:pPr>
+      <w:bookmarkStart w:id="0" w:name="_Toc528864255"/>
+      <w:bookmarkStart w:id="1" w:name="_Toc528865136"/>
       <w:r>
         <w:t>Student Number: C16315253</w:t>
       </w:r>
+      <w:bookmarkEnd w:id="0"/>
+      <w:bookmarkEnd w:id="1"/>
     </w:p>
     <w:p>
       <w:pPr>
@@ -228,6 +232,8 @@
           <w:lang w:val="en-US"/>
         </w:rPr>
       </w:pPr>
+      <w:bookmarkStart w:id="2" w:name="_Toc528864256"/>
+      <w:bookmarkStart w:id="3" w:name="_Toc528865137"/>
       <w:r>
         <w:rPr>
           <w:lang w:val="en-US"/>
@@ -240,24 +246,34 @@
         </w:rPr>
         <w:t>William Carey</w:t>
       </w:r>
+      <w:bookmarkEnd w:id="2"/>
+      <w:bookmarkEnd w:id="3"/>
     </w:p>
     <w:p>
       <w:pPr>
         <w:pStyle w:val="Heading2"/>
         <w:jc w:val="center"/>
       </w:pPr>
+      <w:bookmarkStart w:id="4" w:name="_Toc528864257"/>
+      <w:bookmarkStart w:id="5" w:name="_Toc528865138"/>
       <w:r>
         <w:t>Course Code: DT228</w:t>
       </w:r>
+      <w:bookmarkEnd w:id="4"/>
+      <w:bookmarkEnd w:id="5"/>
     </w:p>
     <w:p>
       <w:pPr>
         <w:pStyle w:val="Heading2"/>
         <w:jc w:val="center"/>
       </w:pPr>
+      <w:bookmarkStart w:id="6" w:name="_Toc528864258"/>
+      <w:bookmarkStart w:id="7" w:name="_Toc528865139"/>
       <w:r>
         <w:t>Year: 3</w:t>
       </w:r>
+      <w:bookmarkEnd w:id="6"/>
+      <w:bookmarkEnd w:id="7"/>
     </w:p>
     <w:p/>
     <w:p>
@@ -268,6 +284,8 @@
           <w:lang w:val="en-US"/>
         </w:rPr>
       </w:pPr>
+      <w:bookmarkStart w:id="8" w:name="_Toc528864259"/>
+      <w:bookmarkStart w:id="9" w:name="_Toc528865140"/>
       <w:r>
         <w:rPr>
           <w:lang w:val="en-US"/>
@@ -286,6 +304,8 @@
         </w:rPr>
         <w:t xml:space="preserve"> 11 - 2018</w:t>
       </w:r>
+      <w:bookmarkEnd w:id="8"/>
+      <w:bookmarkEnd w:id="9"/>
     </w:p>
     <w:p>
       <w:pPr>
@@ -295,28 +315,1366 @@
           <w:lang w:val="en-US"/>
         </w:rPr>
       </w:pPr>
+      <w:bookmarkStart w:id="10" w:name="_Toc528864260"/>
+      <w:bookmarkStart w:id="11" w:name="_Toc528865141"/>
       <w:r>
         <w:rPr>
           <w:lang w:val="en-US"/>
         </w:rPr>
         <w:t>Date Completed:</w:t>
       </w:r>
-    </w:p>
-    <w:p>
-      <w:pPr>
-        <w:rPr>
-          <w:lang w:val="en-US"/>
-        </w:rPr>
-      </w:pPr>
-    </w:p>
+      <w:r>
+        <w:rPr>
+          <w:lang w:val="en-US"/>
+        </w:rPr>
+        <w:t xml:space="preserve"> 0 – 11 - 2018</w:t>
+      </w:r>
+      <w:bookmarkEnd w:id="10"/>
+      <w:bookmarkEnd w:id="11"/>
+    </w:p>
+    <w:p>
+      <w:pPr>
+        <w:rPr>
+          <w:lang w:val="en-US"/>
+        </w:rPr>
+      </w:pPr>
+    </w:p>
+    <w:sdt>
+      <w:sdtPr>
+        <w:rPr>
+          <w:sz w:val="36"/>
+          <w:szCs w:val="36"/>
+        </w:rPr>
+        <w:id w:val="125820527"/>
+        <w:docPartObj>
+          <w:docPartGallery w:val="Table of Contents"/>
+          <w:docPartUnique/>
+        </w:docPartObj>
+      </w:sdtPr>
+      <w:sdtEndPr>
+        <w:rPr>
+          <w:rFonts w:asciiTheme="minorHAnsi" w:eastAsiaTheme="minorHAnsi" w:hAnsiTheme="minorHAnsi" w:cstheme="minorBidi"/>
+          <w:b/>
+          <w:bCs/>
+          <w:noProof/>
+          <w:color w:val="auto"/>
+          <w:lang w:val="en-GB"/>
+        </w:rPr>
+      </w:sdtEndPr>
+      <w:sdtContent>
+        <w:p>
+          <w:pPr>
+            <w:pStyle w:val="TOCHeading"/>
+            <w:rPr>
+              <w:sz w:val="36"/>
+              <w:szCs w:val="36"/>
+            </w:rPr>
+          </w:pPr>
+          <w:r>
+            <w:rPr>
+              <w:sz w:val="36"/>
+              <w:szCs w:val="36"/>
+            </w:rPr>
+            <w:t>Contents</w:t>
+          </w:r>
+        </w:p>
+        <w:p>
+          <w:pPr>
+            <w:pStyle w:val="TOC2"/>
+            <w:tabs>
+              <w:tab w:val="right" w:leader="dot" w:pos="9016"/>
+            </w:tabs>
+            <w:rPr>
+              <w:rFonts w:eastAsiaTheme="minorEastAsia"/>
+              <w:noProof/>
+              <w:sz w:val="36"/>
+              <w:szCs w:val="36"/>
+              <w:lang w:eastAsia="en-GB"/>
+            </w:rPr>
+          </w:pPr>
+          <w:r>
+            <w:rPr>
+              <w:sz w:val="36"/>
+              <w:szCs w:val="36"/>
+            </w:rPr>
+            <w:fldChar w:fldCharType="begin"/>
+          </w:r>
+          <w:r>
+            <w:rPr>
+              <w:sz w:val="36"/>
+              <w:szCs w:val="36"/>
+            </w:rPr>
+            <w:instrText xml:space="preserve"> TOC \o "1-3" \h \z \u </w:instrText>
+          </w:r>
+          <w:r>
+            <w:rPr>
+              <w:sz w:val="36"/>
+              <w:szCs w:val="36"/>
+            </w:rPr>
+            <w:fldChar w:fldCharType="separate"/>
+          </w:r>
+        </w:p>
+        <w:p>
+          <w:pPr>
+            <w:pStyle w:val="TOC1"/>
+            <w:tabs>
+              <w:tab w:val="right" w:leader="dot" w:pos="9016"/>
+            </w:tabs>
+            <w:rPr>
+              <w:rFonts w:eastAsiaTheme="minorEastAsia"/>
+              <w:noProof/>
+              <w:sz w:val="36"/>
+              <w:szCs w:val="36"/>
+              <w:lang w:eastAsia="en-GB"/>
+            </w:rPr>
+          </w:pPr>
+          <w:hyperlink w:anchor="_Toc528865142" w:history="1">
+            <w:r>
+              <w:rPr>
+                <w:rStyle w:val="Hyperlink"/>
+                <w:noProof/>
+                <w:sz w:val="36"/>
+                <w:szCs w:val="36"/>
+                <w:lang w:val="en-US"/>
+              </w:rPr>
+              <w:t>The application to be designed</w:t>
+            </w:r>
+            <w:r>
+              <w:rPr>
+                <w:noProof/>
+                <w:webHidden/>
+                <w:sz w:val="36"/>
+                <w:szCs w:val="36"/>
+              </w:rPr>
+              <w:tab/>
+            </w:r>
+            <w:r>
+              <w:rPr>
+                <w:noProof/>
+                <w:webHidden/>
+                <w:sz w:val="36"/>
+                <w:szCs w:val="36"/>
+              </w:rPr>
+              <w:fldChar w:fldCharType="begin"/>
+            </w:r>
+            <w:r>
+              <w:rPr>
+                <w:noProof/>
+                <w:webHidden/>
+                <w:sz w:val="36"/>
+                <w:szCs w:val="36"/>
+              </w:rPr>
+              <w:instrText xml:space="preserve"> PAGEREF _Toc528865142 \h </w:instrText>
+            </w:r>
+            <w:r>
+              <w:rPr>
+                <w:noProof/>
+                <w:webHidden/>
+                <w:sz w:val="36"/>
+                <w:szCs w:val="36"/>
+              </w:rPr>
+            </w:r>
+            <w:r>
+              <w:rPr>
+                <w:noProof/>
+                <w:webHidden/>
+                <w:sz w:val="36"/>
+                <w:szCs w:val="36"/>
+              </w:rPr>
+              <w:fldChar w:fldCharType="separate"/>
+            </w:r>
+            <w:r>
+              <w:rPr>
+                <w:noProof/>
+                <w:webHidden/>
+                <w:sz w:val="36"/>
+                <w:szCs w:val="36"/>
+              </w:rPr>
+              <w:t>3</w:t>
+            </w:r>
+            <w:r>
+              <w:rPr>
+                <w:noProof/>
+                <w:webHidden/>
+                <w:sz w:val="36"/>
+                <w:szCs w:val="36"/>
+              </w:rPr>
+              <w:fldChar w:fldCharType="end"/>
+            </w:r>
+          </w:hyperlink>
+        </w:p>
+        <w:p>
+          <w:pPr>
+            <w:pStyle w:val="TOC1"/>
+            <w:tabs>
+              <w:tab w:val="right" w:leader="dot" w:pos="9016"/>
+            </w:tabs>
+            <w:rPr>
+              <w:rFonts w:eastAsiaTheme="minorEastAsia"/>
+              <w:noProof/>
+              <w:sz w:val="36"/>
+              <w:szCs w:val="36"/>
+              <w:lang w:eastAsia="en-GB"/>
+            </w:rPr>
+          </w:pPr>
+          <w:hyperlink w:anchor="_Toc528865143" w:history="1">
+            <w:r>
+              <w:rPr>
+                <w:rStyle w:val="Hyperlink"/>
+                <w:noProof/>
+                <w:sz w:val="36"/>
+                <w:szCs w:val="36"/>
+                <w:lang w:val="en-US"/>
+              </w:rPr>
+              <w:t>Potential Actors:</w:t>
+            </w:r>
+            <w:r>
+              <w:rPr>
+                <w:noProof/>
+                <w:webHidden/>
+                <w:sz w:val="36"/>
+                <w:szCs w:val="36"/>
+              </w:rPr>
+              <w:tab/>
+            </w:r>
+            <w:r>
+              <w:rPr>
+                <w:noProof/>
+                <w:webHidden/>
+                <w:sz w:val="36"/>
+                <w:szCs w:val="36"/>
+              </w:rPr>
+              <w:fldChar w:fldCharType="begin"/>
+            </w:r>
+            <w:r>
+              <w:rPr>
+                <w:noProof/>
+                <w:webHidden/>
+                <w:sz w:val="36"/>
+                <w:szCs w:val="36"/>
+              </w:rPr>
+              <w:instrText xml:space="preserve"> PAGEREF _Toc528865143 \h </w:instrText>
+            </w:r>
+            <w:r>
+              <w:rPr>
+                <w:noProof/>
+                <w:webHidden/>
+                <w:sz w:val="36"/>
+                <w:szCs w:val="36"/>
+              </w:rPr>
+            </w:r>
+            <w:r>
+              <w:rPr>
+                <w:noProof/>
+                <w:webHidden/>
+                <w:sz w:val="36"/>
+                <w:szCs w:val="36"/>
+              </w:rPr>
+              <w:fldChar w:fldCharType="separate"/>
+            </w:r>
+            <w:r>
+              <w:rPr>
+                <w:noProof/>
+                <w:webHidden/>
+                <w:sz w:val="36"/>
+                <w:szCs w:val="36"/>
+              </w:rPr>
+              <w:t>3</w:t>
+            </w:r>
+            <w:r>
+              <w:rPr>
+                <w:noProof/>
+                <w:webHidden/>
+                <w:sz w:val="36"/>
+                <w:szCs w:val="36"/>
+              </w:rPr>
+              <w:fldChar w:fldCharType="end"/>
+            </w:r>
+          </w:hyperlink>
+        </w:p>
+        <w:p>
+          <w:pPr>
+            <w:pStyle w:val="TOC1"/>
+            <w:tabs>
+              <w:tab w:val="right" w:leader="dot" w:pos="9016"/>
+            </w:tabs>
+            <w:rPr>
+              <w:rFonts w:eastAsiaTheme="minorEastAsia"/>
+              <w:noProof/>
+              <w:sz w:val="36"/>
+              <w:szCs w:val="36"/>
+              <w:lang w:eastAsia="en-GB"/>
+            </w:rPr>
+          </w:pPr>
+          <w:hyperlink w:anchor="_Toc528865144" w:history="1">
+            <w:r>
+              <w:rPr>
+                <w:rStyle w:val="Hyperlink"/>
+                <w:noProof/>
+                <w:sz w:val="36"/>
+                <w:szCs w:val="36"/>
+                <w:lang w:val="en-US"/>
+              </w:rPr>
+              <w:t>Requirements for the document</w:t>
+            </w:r>
+            <w:r>
+              <w:rPr>
+                <w:noProof/>
+                <w:webHidden/>
+                <w:sz w:val="36"/>
+                <w:szCs w:val="36"/>
+              </w:rPr>
+              <w:tab/>
+            </w:r>
+            <w:r>
+              <w:rPr>
+                <w:noProof/>
+                <w:webHidden/>
+                <w:sz w:val="36"/>
+                <w:szCs w:val="36"/>
+              </w:rPr>
+              <w:fldChar w:fldCharType="begin"/>
+            </w:r>
+            <w:r>
+              <w:rPr>
+                <w:noProof/>
+                <w:webHidden/>
+                <w:sz w:val="36"/>
+                <w:szCs w:val="36"/>
+              </w:rPr>
+              <w:instrText xml:space="preserve"> PAGEREF _Toc528865144 \h </w:instrText>
+            </w:r>
+            <w:r>
+              <w:rPr>
+                <w:noProof/>
+                <w:webHidden/>
+                <w:sz w:val="36"/>
+                <w:szCs w:val="36"/>
+              </w:rPr>
+            </w:r>
+            <w:r>
+              <w:rPr>
+                <w:noProof/>
+                <w:webHidden/>
+                <w:sz w:val="36"/>
+                <w:szCs w:val="36"/>
+              </w:rPr>
+              <w:fldChar w:fldCharType="separate"/>
+            </w:r>
+            <w:r>
+              <w:rPr>
+                <w:noProof/>
+                <w:webHidden/>
+                <w:sz w:val="36"/>
+                <w:szCs w:val="36"/>
+              </w:rPr>
+              <w:t>3</w:t>
+            </w:r>
+            <w:r>
+              <w:rPr>
+                <w:noProof/>
+                <w:webHidden/>
+                <w:sz w:val="36"/>
+                <w:szCs w:val="36"/>
+              </w:rPr>
+              <w:fldChar w:fldCharType="end"/>
+            </w:r>
+          </w:hyperlink>
+        </w:p>
+        <w:p>
+          <w:pPr>
+            <w:pStyle w:val="TOC1"/>
+            <w:tabs>
+              <w:tab w:val="right" w:leader="dot" w:pos="9016"/>
+            </w:tabs>
+            <w:rPr>
+              <w:rFonts w:eastAsiaTheme="minorEastAsia"/>
+              <w:noProof/>
+              <w:sz w:val="36"/>
+              <w:szCs w:val="36"/>
+              <w:lang w:eastAsia="en-GB"/>
+            </w:rPr>
+          </w:pPr>
+          <w:hyperlink w:anchor="_Toc528865145" w:history="1">
+            <w:r>
+              <w:rPr>
+                <w:rStyle w:val="Hyperlink"/>
+                <w:noProof/>
+                <w:sz w:val="36"/>
+                <w:szCs w:val="36"/>
+                <w:lang w:val="en-US"/>
+              </w:rPr>
+              <w:t>Registered User use case Diagram</w:t>
+            </w:r>
+            <w:r>
+              <w:rPr>
+                <w:noProof/>
+                <w:webHidden/>
+                <w:sz w:val="36"/>
+                <w:szCs w:val="36"/>
+              </w:rPr>
+              <w:tab/>
+            </w:r>
+            <w:r>
+              <w:rPr>
+                <w:noProof/>
+                <w:webHidden/>
+                <w:sz w:val="36"/>
+                <w:szCs w:val="36"/>
+              </w:rPr>
+              <w:fldChar w:fldCharType="begin"/>
+            </w:r>
+            <w:r>
+              <w:rPr>
+                <w:noProof/>
+                <w:webHidden/>
+                <w:sz w:val="36"/>
+                <w:szCs w:val="36"/>
+              </w:rPr>
+              <w:instrText xml:space="preserve"> PAGEREF _Toc528865145 \h </w:instrText>
+            </w:r>
+            <w:r>
+              <w:rPr>
+                <w:noProof/>
+                <w:webHidden/>
+                <w:sz w:val="36"/>
+                <w:szCs w:val="36"/>
+              </w:rPr>
+            </w:r>
+            <w:r>
+              <w:rPr>
+                <w:noProof/>
+                <w:webHidden/>
+                <w:sz w:val="36"/>
+                <w:szCs w:val="36"/>
+              </w:rPr>
+              <w:fldChar w:fldCharType="separate"/>
+            </w:r>
+            <w:r>
+              <w:rPr>
+                <w:noProof/>
+                <w:webHidden/>
+                <w:sz w:val="36"/>
+                <w:szCs w:val="36"/>
+              </w:rPr>
+              <w:t>4</w:t>
+            </w:r>
+            <w:r>
+              <w:rPr>
+                <w:noProof/>
+                <w:webHidden/>
+                <w:sz w:val="36"/>
+                <w:szCs w:val="36"/>
+              </w:rPr>
+              <w:fldChar w:fldCharType="end"/>
+            </w:r>
+          </w:hyperlink>
+        </w:p>
+        <w:p>
+          <w:pPr>
+            <w:pStyle w:val="TOC1"/>
+            <w:tabs>
+              <w:tab w:val="right" w:leader="dot" w:pos="9016"/>
+            </w:tabs>
+            <w:rPr>
+              <w:rFonts w:eastAsiaTheme="minorEastAsia"/>
+              <w:noProof/>
+              <w:sz w:val="36"/>
+              <w:szCs w:val="36"/>
+              <w:lang w:eastAsia="en-GB"/>
+            </w:rPr>
+          </w:pPr>
+          <w:hyperlink w:anchor="_Toc528865146" w:history="1">
+            <w:r>
+              <w:rPr>
+                <w:rStyle w:val="Hyperlink"/>
+                <w:noProof/>
+                <w:sz w:val="36"/>
+                <w:szCs w:val="36"/>
+                <w:lang w:val="en-US"/>
+              </w:rPr>
+              <w:t>Non-Registered Users Use Case Diagram</w:t>
+            </w:r>
+            <w:r>
+              <w:rPr>
+                <w:noProof/>
+                <w:webHidden/>
+                <w:sz w:val="36"/>
+                <w:szCs w:val="36"/>
+              </w:rPr>
+              <w:tab/>
+            </w:r>
+            <w:r>
+              <w:rPr>
+                <w:noProof/>
+                <w:webHidden/>
+                <w:sz w:val="36"/>
+                <w:szCs w:val="36"/>
+              </w:rPr>
+              <w:fldChar w:fldCharType="begin"/>
+            </w:r>
+            <w:r>
+              <w:rPr>
+                <w:noProof/>
+                <w:webHidden/>
+                <w:sz w:val="36"/>
+                <w:szCs w:val="36"/>
+              </w:rPr>
+              <w:instrText xml:space="preserve"> PAGEREF _Toc528865146 \h </w:instrText>
+            </w:r>
+            <w:r>
+              <w:rPr>
+                <w:noProof/>
+                <w:webHidden/>
+                <w:sz w:val="36"/>
+                <w:szCs w:val="36"/>
+              </w:rPr>
+            </w:r>
+            <w:r>
+              <w:rPr>
+                <w:noProof/>
+                <w:webHidden/>
+                <w:sz w:val="36"/>
+                <w:szCs w:val="36"/>
+              </w:rPr>
+              <w:fldChar w:fldCharType="separate"/>
+            </w:r>
+            <w:r>
+              <w:rPr>
+                <w:noProof/>
+                <w:webHidden/>
+                <w:sz w:val="36"/>
+                <w:szCs w:val="36"/>
+              </w:rPr>
+              <w:t>5</w:t>
+            </w:r>
+            <w:r>
+              <w:rPr>
+                <w:noProof/>
+                <w:webHidden/>
+                <w:sz w:val="36"/>
+                <w:szCs w:val="36"/>
+              </w:rPr>
+              <w:fldChar w:fldCharType="end"/>
+            </w:r>
+          </w:hyperlink>
+        </w:p>
+        <w:p>
+          <w:pPr>
+            <w:pStyle w:val="TOC1"/>
+            <w:tabs>
+              <w:tab w:val="right" w:leader="dot" w:pos="9016"/>
+            </w:tabs>
+            <w:rPr>
+              <w:rFonts w:eastAsiaTheme="minorEastAsia"/>
+              <w:noProof/>
+              <w:sz w:val="36"/>
+              <w:szCs w:val="36"/>
+              <w:lang w:eastAsia="en-GB"/>
+            </w:rPr>
+          </w:pPr>
+          <w:hyperlink w:anchor="_Toc528865147" w:history="1">
+            <w:r>
+              <w:rPr>
+                <w:rStyle w:val="Hyperlink"/>
+                <w:noProof/>
+                <w:sz w:val="36"/>
+                <w:szCs w:val="36"/>
+                <w:lang w:val="en-US"/>
+              </w:rPr>
+              <w:t>IT Administrator Use Case Diagram</w:t>
+            </w:r>
+            <w:r>
+              <w:rPr>
+                <w:noProof/>
+                <w:webHidden/>
+                <w:sz w:val="36"/>
+                <w:szCs w:val="36"/>
+              </w:rPr>
+              <w:tab/>
+            </w:r>
+            <w:r>
+              <w:rPr>
+                <w:noProof/>
+                <w:webHidden/>
+                <w:sz w:val="36"/>
+                <w:szCs w:val="36"/>
+              </w:rPr>
+              <w:fldChar w:fldCharType="begin"/>
+            </w:r>
+            <w:r>
+              <w:rPr>
+                <w:noProof/>
+                <w:webHidden/>
+                <w:sz w:val="36"/>
+                <w:szCs w:val="36"/>
+              </w:rPr>
+              <w:instrText xml:space="preserve"> PAGEREF _Toc528865147 \h </w:instrText>
+            </w:r>
+            <w:r>
+              <w:rPr>
+                <w:noProof/>
+                <w:webHidden/>
+                <w:sz w:val="36"/>
+                <w:szCs w:val="36"/>
+              </w:rPr>
+            </w:r>
+            <w:r>
+              <w:rPr>
+                <w:noProof/>
+                <w:webHidden/>
+                <w:sz w:val="36"/>
+                <w:szCs w:val="36"/>
+              </w:rPr>
+              <w:fldChar w:fldCharType="separate"/>
+            </w:r>
+            <w:r>
+              <w:rPr>
+                <w:noProof/>
+                <w:webHidden/>
+                <w:sz w:val="36"/>
+                <w:szCs w:val="36"/>
+              </w:rPr>
+              <w:t>6</w:t>
+            </w:r>
+            <w:r>
+              <w:rPr>
+                <w:noProof/>
+                <w:webHidden/>
+                <w:sz w:val="36"/>
+                <w:szCs w:val="36"/>
+              </w:rPr>
+              <w:fldChar w:fldCharType="end"/>
+            </w:r>
+          </w:hyperlink>
+        </w:p>
+        <w:p>
+          <w:pPr>
+            <w:pStyle w:val="TOC1"/>
+            <w:tabs>
+              <w:tab w:val="right" w:leader="dot" w:pos="9016"/>
+            </w:tabs>
+            <w:rPr>
+              <w:rFonts w:eastAsiaTheme="minorEastAsia"/>
+              <w:noProof/>
+              <w:sz w:val="36"/>
+              <w:szCs w:val="36"/>
+              <w:lang w:eastAsia="en-GB"/>
+            </w:rPr>
+          </w:pPr>
+          <w:hyperlink w:anchor="_Toc528865148" w:history="1">
+            <w:r>
+              <w:rPr>
+                <w:rStyle w:val="Hyperlink"/>
+                <w:noProof/>
+                <w:sz w:val="36"/>
+                <w:szCs w:val="36"/>
+                <w:lang w:val="en-US"/>
+              </w:rPr>
+              <w:t>Structural Model of the Application</w:t>
+            </w:r>
+            <w:r>
+              <w:rPr>
+                <w:noProof/>
+                <w:webHidden/>
+                <w:sz w:val="36"/>
+                <w:szCs w:val="36"/>
+              </w:rPr>
+              <w:tab/>
+            </w:r>
+            <w:r>
+              <w:rPr>
+                <w:noProof/>
+                <w:webHidden/>
+                <w:sz w:val="36"/>
+                <w:szCs w:val="36"/>
+              </w:rPr>
+              <w:fldChar w:fldCharType="begin"/>
+            </w:r>
+            <w:r>
+              <w:rPr>
+                <w:noProof/>
+                <w:webHidden/>
+                <w:sz w:val="36"/>
+                <w:szCs w:val="36"/>
+              </w:rPr>
+              <w:instrText xml:space="preserve"> PAGEREF _Toc528865148 \h </w:instrText>
+            </w:r>
+            <w:r>
+              <w:rPr>
+                <w:noProof/>
+                <w:webHidden/>
+                <w:sz w:val="36"/>
+                <w:szCs w:val="36"/>
+              </w:rPr>
+            </w:r>
+            <w:r>
+              <w:rPr>
+                <w:noProof/>
+                <w:webHidden/>
+                <w:sz w:val="36"/>
+                <w:szCs w:val="36"/>
+              </w:rPr>
+              <w:fldChar w:fldCharType="separate"/>
+            </w:r>
+            <w:r>
+              <w:rPr>
+                <w:noProof/>
+                <w:webHidden/>
+                <w:sz w:val="36"/>
+                <w:szCs w:val="36"/>
+              </w:rPr>
+              <w:t>7</w:t>
+            </w:r>
+            <w:r>
+              <w:rPr>
+                <w:noProof/>
+                <w:webHidden/>
+                <w:sz w:val="36"/>
+                <w:szCs w:val="36"/>
+              </w:rPr>
+              <w:fldChar w:fldCharType="end"/>
+            </w:r>
+          </w:hyperlink>
+          <w:bookmarkStart w:id="12" w:name="_GoBack"/>
+          <w:bookmarkEnd w:id="12"/>
+        </w:p>
+        <w:p>
+          <w:pPr>
+            <w:pStyle w:val="TOC1"/>
+            <w:tabs>
+              <w:tab w:val="right" w:leader="dot" w:pos="9016"/>
+            </w:tabs>
+            <w:rPr>
+              <w:rFonts w:eastAsiaTheme="minorEastAsia"/>
+              <w:noProof/>
+              <w:sz w:val="36"/>
+              <w:szCs w:val="36"/>
+              <w:lang w:eastAsia="en-GB"/>
+            </w:rPr>
+          </w:pPr>
+          <w:hyperlink w:anchor="_Toc528865149" w:history="1">
+            <w:r>
+              <w:rPr>
+                <w:rStyle w:val="Hyperlink"/>
+                <w:noProof/>
+                <w:sz w:val="36"/>
+                <w:szCs w:val="36"/>
+                <w:lang w:val="en-US"/>
+              </w:rPr>
+              <w:t>The Behavioural model of the Application</w:t>
+            </w:r>
+            <w:r>
+              <w:rPr>
+                <w:noProof/>
+                <w:webHidden/>
+                <w:sz w:val="36"/>
+                <w:szCs w:val="36"/>
+              </w:rPr>
+              <w:tab/>
+            </w:r>
+            <w:r>
+              <w:rPr>
+                <w:noProof/>
+                <w:webHidden/>
+                <w:sz w:val="36"/>
+                <w:szCs w:val="36"/>
+              </w:rPr>
+              <w:fldChar w:fldCharType="begin"/>
+            </w:r>
+            <w:r>
+              <w:rPr>
+                <w:noProof/>
+                <w:webHidden/>
+                <w:sz w:val="36"/>
+                <w:szCs w:val="36"/>
+              </w:rPr>
+              <w:instrText xml:space="preserve"> PAGEREF _Toc528865149 \h </w:instrText>
+            </w:r>
+            <w:r>
+              <w:rPr>
+                <w:noProof/>
+                <w:webHidden/>
+                <w:sz w:val="36"/>
+                <w:szCs w:val="36"/>
+              </w:rPr>
+            </w:r>
+            <w:r>
+              <w:rPr>
+                <w:noProof/>
+                <w:webHidden/>
+                <w:sz w:val="36"/>
+                <w:szCs w:val="36"/>
+              </w:rPr>
+              <w:fldChar w:fldCharType="separate"/>
+            </w:r>
+            <w:r>
+              <w:rPr>
+                <w:noProof/>
+                <w:webHidden/>
+                <w:sz w:val="36"/>
+                <w:szCs w:val="36"/>
+              </w:rPr>
+              <w:t>8</w:t>
+            </w:r>
+            <w:r>
+              <w:rPr>
+                <w:noProof/>
+                <w:webHidden/>
+                <w:sz w:val="36"/>
+                <w:szCs w:val="36"/>
+              </w:rPr>
+              <w:fldChar w:fldCharType="end"/>
+            </w:r>
+          </w:hyperlink>
+        </w:p>
+        <w:p>
+          <w:pPr>
+            <w:pStyle w:val="TOC2"/>
+            <w:tabs>
+              <w:tab w:val="right" w:leader="dot" w:pos="9016"/>
+            </w:tabs>
+            <w:rPr>
+              <w:rFonts w:eastAsiaTheme="minorEastAsia"/>
+              <w:noProof/>
+              <w:sz w:val="36"/>
+              <w:szCs w:val="36"/>
+              <w:lang w:eastAsia="en-GB"/>
+            </w:rPr>
+          </w:pPr>
+          <w:hyperlink w:anchor="_Toc528865150" w:history="1">
+            <w:r>
+              <w:rPr>
+                <w:rStyle w:val="Hyperlink"/>
+                <w:noProof/>
+                <w:sz w:val="36"/>
+                <w:szCs w:val="36"/>
+                <w:lang w:val="en-US"/>
+              </w:rPr>
+              <w:t>ModifyAccount</w:t>
+            </w:r>
+            <w:r>
+              <w:rPr>
+                <w:noProof/>
+                <w:webHidden/>
+                <w:sz w:val="36"/>
+                <w:szCs w:val="36"/>
+              </w:rPr>
+              <w:tab/>
+            </w:r>
+            <w:r>
+              <w:rPr>
+                <w:noProof/>
+                <w:webHidden/>
+                <w:sz w:val="36"/>
+                <w:szCs w:val="36"/>
+              </w:rPr>
+              <w:fldChar w:fldCharType="begin"/>
+            </w:r>
+            <w:r>
+              <w:rPr>
+                <w:noProof/>
+                <w:webHidden/>
+                <w:sz w:val="36"/>
+                <w:szCs w:val="36"/>
+              </w:rPr>
+              <w:instrText xml:space="preserve"> PAGEREF _Toc528865150 \h </w:instrText>
+            </w:r>
+            <w:r>
+              <w:rPr>
+                <w:noProof/>
+                <w:webHidden/>
+                <w:sz w:val="36"/>
+                <w:szCs w:val="36"/>
+              </w:rPr>
+            </w:r>
+            <w:r>
+              <w:rPr>
+                <w:noProof/>
+                <w:webHidden/>
+                <w:sz w:val="36"/>
+                <w:szCs w:val="36"/>
+              </w:rPr>
+              <w:fldChar w:fldCharType="separate"/>
+            </w:r>
+            <w:r>
+              <w:rPr>
+                <w:noProof/>
+                <w:webHidden/>
+                <w:sz w:val="36"/>
+                <w:szCs w:val="36"/>
+              </w:rPr>
+              <w:t>8</w:t>
+            </w:r>
+            <w:r>
+              <w:rPr>
+                <w:noProof/>
+                <w:webHidden/>
+                <w:sz w:val="36"/>
+                <w:szCs w:val="36"/>
+              </w:rPr>
+              <w:fldChar w:fldCharType="end"/>
+            </w:r>
+          </w:hyperlink>
+        </w:p>
+        <w:p>
+          <w:pPr>
+            <w:pStyle w:val="TOC2"/>
+            <w:tabs>
+              <w:tab w:val="right" w:leader="dot" w:pos="9016"/>
+            </w:tabs>
+            <w:rPr>
+              <w:rFonts w:eastAsiaTheme="minorEastAsia"/>
+              <w:noProof/>
+              <w:sz w:val="36"/>
+              <w:szCs w:val="36"/>
+              <w:lang w:eastAsia="en-GB"/>
+            </w:rPr>
+          </w:pPr>
+          <w:hyperlink w:anchor="_Toc528865151" w:history="1">
+            <w:r>
+              <w:rPr>
+                <w:rStyle w:val="Hyperlink"/>
+                <w:noProof/>
+                <w:sz w:val="36"/>
+                <w:szCs w:val="36"/>
+                <w:lang w:val="en-US"/>
+              </w:rPr>
+              <w:t>Purchase</w:t>
+            </w:r>
+            <w:r>
+              <w:rPr>
+                <w:noProof/>
+                <w:webHidden/>
+                <w:sz w:val="36"/>
+                <w:szCs w:val="36"/>
+              </w:rPr>
+              <w:tab/>
+            </w:r>
+            <w:r>
+              <w:rPr>
+                <w:noProof/>
+                <w:webHidden/>
+                <w:sz w:val="36"/>
+                <w:szCs w:val="36"/>
+              </w:rPr>
+              <w:fldChar w:fldCharType="begin"/>
+            </w:r>
+            <w:r>
+              <w:rPr>
+                <w:noProof/>
+                <w:webHidden/>
+                <w:sz w:val="36"/>
+                <w:szCs w:val="36"/>
+              </w:rPr>
+              <w:instrText xml:space="preserve"> PAGEREF _Toc528865151 \h </w:instrText>
+            </w:r>
+            <w:r>
+              <w:rPr>
+                <w:noProof/>
+                <w:webHidden/>
+                <w:sz w:val="36"/>
+                <w:szCs w:val="36"/>
+              </w:rPr>
+            </w:r>
+            <w:r>
+              <w:rPr>
+                <w:noProof/>
+                <w:webHidden/>
+                <w:sz w:val="36"/>
+                <w:szCs w:val="36"/>
+              </w:rPr>
+              <w:fldChar w:fldCharType="separate"/>
+            </w:r>
+            <w:r>
+              <w:rPr>
+                <w:noProof/>
+                <w:webHidden/>
+                <w:sz w:val="36"/>
+                <w:szCs w:val="36"/>
+              </w:rPr>
+              <w:t>8</w:t>
+            </w:r>
+            <w:r>
+              <w:rPr>
+                <w:noProof/>
+                <w:webHidden/>
+                <w:sz w:val="36"/>
+                <w:szCs w:val="36"/>
+              </w:rPr>
+              <w:fldChar w:fldCharType="end"/>
+            </w:r>
+          </w:hyperlink>
+        </w:p>
+        <w:p>
+          <w:pPr>
+            <w:pStyle w:val="TOC2"/>
+            <w:tabs>
+              <w:tab w:val="right" w:leader="dot" w:pos="9016"/>
+            </w:tabs>
+            <w:rPr>
+              <w:rFonts w:eastAsiaTheme="minorEastAsia"/>
+              <w:noProof/>
+              <w:sz w:val="36"/>
+              <w:szCs w:val="36"/>
+              <w:lang w:eastAsia="en-GB"/>
+            </w:rPr>
+          </w:pPr>
+          <w:hyperlink w:anchor="_Toc528865152" w:history="1">
+            <w:r>
+              <w:rPr>
+                <w:rStyle w:val="Hyperlink"/>
+                <w:noProof/>
+                <w:sz w:val="36"/>
+                <w:szCs w:val="36"/>
+                <w:lang w:val="en-US"/>
+              </w:rPr>
+              <w:t>ViewProducts</w:t>
+            </w:r>
+            <w:r>
+              <w:rPr>
+                <w:noProof/>
+                <w:webHidden/>
+                <w:sz w:val="36"/>
+                <w:szCs w:val="36"/>
+              </w:rPr>
+              <w:tab/>
+            </w:r>
+            <w:r>
+              <w:rPr>
+                <w:noProof/>
+                <w:webHidden/>
+                <w:sz w:val="36"/>
+                <w:szCs w:val="36"/>
+              </w:rPr>
+              <w:fldChar w:fldCharType="begin"/>
+            </w:r>
+            <w:r>
+              <w:rPr>
+                <w:noProof/>
+                <w:webHidden/>
+                <w:sz w:val="36"/>
+                <w:szCs w:val="36"/>
+              </w:rPr>
+              <w:instrText xml:space="preserve"> PAGEREF _Toc528865152 \h </w:instrText>
+            </w:r>
+            <w:r>
+              <w:rPr>
+                <w:noProof/>
+                <w:webHidden/>
+                <w:sz w:val="36"/>
+                <w:szCs w:val="36"/>
+              </w:rPr>
+            </w:r>
+            <w:r>
+              <w:rPr>
+                <w:noProof/>
+                <w:webHidden/>
+                <w:sz w:val="36"/>
+                <w:szCs w:val="36"/>
+              </w:rPr>
+              <w:fldChar w:fldCharType="separate"/>
+            </w:r>
+            <w:r>
+              <w:rPr>
+                <w:noProof/>
+                <w:webHidden/>
+                <w:sz w:val="36"/>
+                <w:szCs w:val="36"/>
+              </w:rPr>
+              <w:t>9</w:t>
+            </w:r>
+            <w:r>
+              <w:rPr>
+                <w:noProof/>
+                <w:webHidden/>
+                <w:sz w:val="36"/>
+                <w:szCs w:val="36"/>
+              </w:rPr>
+              <w:fldChar w:fldCharType="end"/>
+            </w:r>
+          </w:hyperlink>
+        </w:p>
+        <w:p>
+          <w:pPr>
+            <w:pStyle w:val="TOC1"/>
+            <w:tabs>
+              <w:tab w:val="right" w:leader="dot" w:pos="9016"/>
+            </w:tabs>
+            <w:rPr>
+              <w:rFonts w:eastAsiaTheme="minorEastAsia"/>
+              <w:noProof/>
+              <w:sz w:val="36"/>
+              <w:szCs w:val="36"/>
+              <w:lang w:eastAsia="en-GB"/>
+            </w:rPr>
+          </w:pPr>
+          <w:hyperlink w:anchor="_Toc528865153" w:history="1">
+            <w:r>
+              <w:rPr>
+                <w:rStyle w:val="Hyperlink"/>
+                <w:noProof/>
+                <w:sz w:val="36"/>
+                <w:szCs w:val="36"/>
+              </w:rPr>
+              <w:t>Design Model</w:t>
+            </w:r>
+            <w:r>
+              <w:rPr>
+                <w:noProof/>
+                <w:webHidden/>
+                <w:sz w:val="36"/>
+                <w:szCs w:val="36"/>
+              </w:rPr>
+              <w:tab/>
+            </w:r>
+            <w:r>
+              <w:rPr>
+                <w:noProof/>
+                <w:webHidden/>
+                <w:sz w:val="36"/>
+                <w:szCs w:val="36"/>
+              </w:rPr>
+              <w:fldChar w:fldCharType="begin"/>
+            </w:r>
+            <w:r>
+              <w:rPr>
+                <w:noProof/>
+                <w:webHidden/>
+                <w:sz w:val="36"/>
+                <w:szCs w:val="36"/>
+              </w:rPr>
+              <w:instrText xml:space="preserve"> PAGEREF _Toc528865153 \h </w:instrText>
+            </w:r>
+            <w:r>
+              <w:rPr>
+                <w:noProof/>
+                <w:webHidden/>
+                <w:sz w:val="36"/>
+                <w:szCs w:val="36"/>
+              </w:rPr>
+            </w:r>
+            <w:r>
+              <w:rPr>
+                <w:noProof/>
+                <w:webHidden/>
+                <w:sz w:val="36"/>
+                <w:szCs w:val="36"/>
+              </w:rPr>
+              <w:fldChar w:fldCharType="separate"/>
+            </w:r>
+            <w:r>
+              <w:rPr>
+                <w:noProof/>
+                <w:webHidden/>
+                <w:sz w:val="36"/>
+                <w:szCs w:val="36"/>
+              </w:rPr>
+              <w:t>10</w:t>
+            </w:r>
+            <w:r>
+              <w:rPr>
+                <w:noProof/>
+                <w:webHidden/>
+                <w:sz w:val="36"/>
+                <w:szCs w:val="36"/>
+              </w:rPr>
+              <w:fldChar w:fldCharType="end"/>
+            </w:r>
+          </w:hyperlink>
+        </w:p>
+        <w:p>
+          <w:pPr>
+            <w:pStyle w:val="TOC1"/>
+            <w:tabs>
+              <w:tab w:val="right" w:leader="dot" w:pos="9016"/>
+            </w:tabs>
+            <w:rPr>
+              <w:rFonts w:eastAsiaTheme="minorEastAsia"/>
+              <w:noProof/>
+              <w:sz w:val="36"/>
+              <w:szCs w:val="36"/>
+              <w:lang w:eastAsia="en-GB"/>
+            </w:rPr>
+          </w:pPr>
+          <w:hyperlink w:anchor="_Toc528865154" w:history="1">
+            <w:r>
+              <w:rPr>
+                <w:rStyle w:val="Hyperlink"/>
+                <w:noProof/>
+                <w:sz w:val="36"/>
+                <w:szCs w:val="36"/>
+                <w:lang w:val="en-US"/>
+              </w:rPr>
+              <w:t>Link to the video</w:t>
+            </w:r>
+            <w:r>
+              <w:rPr>
+                <w:noProof/>
+                <w:webHidden/>
+                <w:sz w:val="36"/>
+                <w:szCs w:val="36"/>
+              </w:rPr>
+              <w:tab/>
+            </w:r>
+            <w:r>
+              <w:rPr>
+                <w:noProof/>
+                <w:webHidden/>
+                <w:sz w:val="36"/>
+                <w:szCs w:val="36"/>
+              </w:rPr>
+              <w:fldChar w:fldCharType="begin"/>
+            </w:r>
+            <w:r>
+              <w:rPr>
+                <w:noProof/>
+                <w:webHidden/>
+                <w:sz w:val="36"/>
+                <w:szCs w:val="36"/>
+              </w:rPr>
+              <w:instrText xml:space="preserve"> PAGEREF _Toc528865154 \h </w:instrText>
+            </w:r>
+            <w:r>
+              <w:rPr>
+                <w:noProof/>
+                <w:webHidden/>
+                <w:sz w:val="36"/>
+                <w:szCs w:val="36"/>
+              </w:rPr>
+            </w:r>
+            <w:r>
+              <w:rPr>
+                <w:noProof/>
+                <w:webHidden/>
+                <w:sz w:val="36"/>
+                <w:szCs w:val="36"/>
+              </w:rPr>
+              <w:fldChar w:fldCharType="separate"/>
+            </w:r>
+            <w:r>
+              <w:rPr>
+                <w:noProof/>
+                <w:webHidden/>
+                <w:sz w:val="36"/>
+                <w:szCs w:val="36"/>
+              </w:rPr>
+              <w:t>10</w:t>
+            </w:r>
+            <w:r>
+              <w:rPr>
+                <w:noProof/>
+                <w:webHidden/>
+                <w:sz w:val="36"/>
+                <w:szCs w:val="36"/>
+              </w:rPr>
+              <w:fldChar w:fldCharType="end"/>
+            </w:r>
+          </w:hyperlink>
+        </w:p>
+        <w:p>
+          <w:pPr>
+            <w:rPr>
+              <w:sz w:val="36"/>
+              <w:szCs w:val="36"/>
+            </w:rPr>
+          </w:pPr>
+          <w:r>
+            <w:rPr>
+              <w:b/>
+              <w:bCs/>
+              <w:noProof/>
+              <w:sz w:val="36"/>
+              <w:szCs w:val="36"/>
+            </w:rPr>
+            <w:fldChar w:fldCharType="end"/>
+          </w:r>
+        </w:p>
+      </w:sdtContent>
+    </w:sdt>
     <w:p>
       <w:pPr>
         <w:pStyle w:val="Heading1"/>
+        <w:jc w:val="center"/>
         <w:rPr>
           <w:u w:val="single"/>
           <w:lang w:val="en-US"/>
         </w:rPr>
       </w:pPr>
+    </w:p>
+    <w:p>
+      <w:pPr>
+        <w:rPr>
+          <w:lang w:val="en-US"/>
+        </w:rPr>
+      </w:pPr>
+    </w:p>
+    <w:p>
+      <w:pPr>
+        <w:rPr>
+          <w:lang w:val="en-US"/>
+        </w:rPr>
+      </w:pPr>
+    </w:p>
+    <w:p>
+      <w:pPr>
+        <w:rPr>
+          <w:lang w:val="en-US"/>
+        </w:rPr>
+      </w:pPr>
+    </w:p>
+    <w:p>
+      <w:pPr>
+        <w:rPr>
+          <w:lang w:val="en-US"/>
+        </w:rPr>
+      </w:pPr>
+    </w:p>
+    <w:p>
+      <w:pPr>
+        <w:rPr>
+          <w:lang w:val="en-US"/>
+        </w:rPr>
+      </w:pPr>
+    </w:p>
+    <w:p>
+      <w:pPr>
+        <w:rPr>
+          <w:lang w:val="en-US"/>
+        </w:rPr>
+      </w:pPr>
+    </w:p>
+    <w:p>
+      <w:pPr>
+        <w:rPr>
+          <w:lang w:val="en-US"/>
+        </w:rPr>
+      </w:pPr>
+    </w:p>
+    <w:p>
+      <w:pPr>
+        <w:rPr>
+          <w:lang w:val="en-US"/>
+        </w:rPr>
+      </w:pPr>
+    </w:p>
+    <w:p>
+      <w:pPr>
+        <w:rPr>
+          <w:lang w:val="en-US"/>
+        </w:rPr>
+      </w:pPr>
+    </w:p>
+    <w:p>
+      <w:pPr>
+        <w:pStyle w:val="Heading1"/>
+        <w:jc w:val="center"/>
+        <w:rPr>
+          <w:u w:val="single"/>
+          <w:lang w:val="en-US"/>
+        </w:rPr>
+      </w:pPr>
+      <w:bookmarkStart w:id="13" w:name="_Toc528865142"/>
       <w:r>
         <w:rPr>
           <w:u w:val="single"/>
@@ -332,6 +1690,7 @@
         </w:rPr>
         <w:t>to be designed</w:t>
       </w:r>
+      <w:bookmarkEnd w:id="13"/>
     </w:p>
     <w:p>
       <w:pPr>
@@ -582,10 +1941,13 @@
     <w:p>
       <w:pPr>
         <w:pStyle w:val="Heading1"/>
-        <w:rPr>
-          <w:lang w:val="en-US"/>
-        </w:rPr>
-      </w:pPr>
+        <w:jc w:val="center"/>
+        <w:rPr>
+          <w:lang w:val="en-US"/>
+        </w:rPr>
+      </w:pPr>
+      <w:bookmarkStart w:id="14" w:name="_Toc528864262"/>
+      <w:bookmarkStart w:id="15" w:name="_Toc528865143"/>
       <w:r>
         <w:rPr>
           <w:lang w:val="en-US"/>
@@ -604,9 +1966,12 @@
         </w:rPr>
         <w:t>:</w:t>
       </w:r>
-    </w:p>
-    <w:p>
-      <w:pPr>
+      <w:bookmarkEnd w:id="14"/>
+      <w:bookmarkEnd w:id="15"/>
+    </w:p>
+    <w:p>
+      <w:pPr>
+        <w:jc w:val="center"/>
         <w:rPr>
           <w:lang w:val="en-US"/>
         </w:rPr>
@@ -620,6 +1985,7 @@
     </w:p>
     <w:p>
       <w:pPr>
+        <w:jc w:val="center"/>
         <w:rPr>
           <w:lang w:val="en-US"/>
         </w:rPr>
@@ -633,6 +1999,7 @@
     </w:p>
     <w:p>
       <w:pPr>
+        <w:jc w:val="center"/>
         <w:rPr>
           <w:lang w:val="en-US"/>
         </w:rPr>
@@ -647,16 +2014,21 @@
     <w:p>
       <w:pPr>
         <w:pStyle w:val="Heading1"/>
-        <w:rPr>
-          <w:lang w:val="en-US"/>
-        </w:rPr>
-      </w:pPr>
+        <w:jc w:val="center"/>
+        <w:rPr>
+          <w:lang w:val="en-US"/>
+        </w:rPr>
+      </w:pPr>
+      <w:bookmarkStart w:id="16" w:name="_Toc528864263"/>
+      <w:bookmarkStart w:id="17" w:name="_Toc528865144"/>
       <w:r>
         <w:rPr>
           <w:lang w:val="en-US"/>
         </w:rPr>
         <w:t>Requirements for the document</w:t>
       </w:r>
+      <w:bookmarkEnd w:id="16"/>
+      <w:bookmarkEnd w:id="17"/>
     </w:p>
     <w:p>
       <w:pPr>
@@ -778,16 +2150,16 @@
         </w:rPr>
         <w:t>Have a section where there is a link to a YouTube video explaining all the features of the application.</w:t>
       </w:r>
-      <w:bookmarkStart w:id="0" w:name="_GoBack"/>
-      <w:bookmarkEnd w:id="0"/>
     </w:p>
     <w:p>
       <w:pPr>
         <w:pStyle w:val="Heading1"/>
-        <w:rPr>
-          <w:lang w:val="en-US"/>
-        </w:rPr>
-      </w:pPr>
+        <w:jc w:val="center"/>
+        <w:rPr>
+          <w:lang w:val="en-US"/>
+        </w:rPr>
+      </w:pPr>
+      <w:bookmarkStart w:id="18" w:name="_Toc528865145"/>
       <w:r>
         <w:rPr>
           <w:lang w:val="en-US"/>
@@ -801,6 +2173,7 @@
         </w:rPr>
         <w:t xml:space="preserve"> Diagram</w:t>
       </w:r>
+      <w:bookmarkEnd w:id="18"/>
     </w:p>
     <w:p>
       <w:pPr>
@@ -924,11 +2297,13 @@
         <w:tabs>
           <w:tab w:val="left" w:pos="4548"/>
         </w:tabs>
+        <w:jc w:val="center"/>
         <w:rPr>
           <w:noProof/>
           <w:lang w:val="en-US"/>
         </w:rPr>
       </w:pPr>
+      <w:bookmarkStart w:id="19" w:name="_Toc528865146"/>
       <w:r>
         <w:rPr>
           <w:lang w:val="en-US"/>
@@ -942,6 +2317,7 @@
         </w:rPr>
         <w:t xml:space="preserve"> Diagram</w:t>
       </w:r>
+      <w:bookmarkEnd w:id="19"/>
     </w:p>
     <w:p>
       <w:pPr>
@@ -1161,10 +2537,12 @@
     <w:p>
       <w:pPr>
         <w:pStyle w:val="Heading1"/>
-        <w:rPr>
-          <w:lang w:val="en-US"/>
-        </w:rPr>
-      </w:pPr>
+        <w:jc w:val="center"/>
+        <w:rPr>
+          <w:lang w:val="en-US"/>
+        </w:rPr>
+      </w:pPr>
+      <w:bookmarkStart w:id="20" w:name="_Toc528865147"/>
       <w:r>
         <w:rPr>
           <w:lang w:val="en-US"/>
@@ -1172,6 +2550,7 @@
         <w:lastRenderedPageBreak/>
         <w:t>IT Administrator Use Case Diagram</w:t>
       </w:r>
+      <w:bookmarkEnd w:id="20"/>
     </w:p>
     <w:p>
       <w:pPr>
@@ -1288,6 +2667,618 @@
         </w:rPr>
         <w:t xml:space="preserve">registered users and non-registered users with the system, the use case diagram for the IT admin will combine the previous two to allow full access to the IT admin to the site. This means the expected behavior will be a combination of the previous two plus an additional few features for the admin. </w:t>
       </w:r>
+    </w:p>
+    <w:p>
+      <w:pPr>
+        <w:rPr>
+          <w:lang w:val="en-US"/>
+        </w:rPr>
+      </w:pPr>
+    </w:p>
+    <w:p>
+      <w:pPr>
+        <w:rPr>
+          <w:lang w:val="en-US"/>
+        </w:rPr>
+      </w:pPr>
+    </w:p>
+    <w:p>
+      <w:pPr>
+        <w:rPr>
+          <w:lang w:val="en-US"/>
+        </w:rPr>
+      </w:pPr>
+    </w:p>
+    <w:p>
+      <w:pPr>
+        <w:rPr>
+          <w:lang w:val="en-US"/>
+        </w:rPr>
+      </w:pPr>
+    </w:p>
+    <w:p>
+      <w:pPr>
+        <w:pStyle w:val="Heading1"/>
+        <w:jc w:val="center"/>
+        <w:rPr>
+          <w:lang w:val="en-US"/>
+        </w:rPr>
+      </w:pPr>
+      <w:bookmarkStart w:id="21" w:name="_Toc528865148"/>
+      <w:r>
+        <w:rPr>
+          <w:lang w:val="en-US"/>
+        </w:rPr>
+        <w:lastRenderedPageBreak/>
+        <w:t>S</w:t>
+      </w:r>
+      <w:r>
+        <w:rPr>
+          <w:lang w:val="en-US"/>
+        </w:rPr>
+        <w:t>tructural</w:t>
+      </w:r>
+      <w:r>
+        <w:rPr>
+          <w:lang w:val="en-US"/>
+        </w:rPr>
+        <w:t xml:space="preserve"> Model</w:t>
+      </w:r>
+      <w:r>
+        <w:rPr>
+          <w:lang w:val="en-US"/>
+        </w:rPr>
+        <w:t xml:space="preserve"> of the Application</w:t>
+      </w:r>
+      <w:bookmarkEnd w:id="21"/>
+    </w:p>
+    <w:p>
+      <w:pPr>
+        <w:rPr>
+          <w:noProof/>
+          <w:lang w:val="en-US"/>
+        </w:rPr>
+      </w:pPr>
+    </w:p>
+    <w:p>
+      <w:pPr>
+        <w:rPr>
+          <w:noProof/>
+          <w:lang w:val="en-US"/>
+        </w:rPr>
+      </w:pPr>
+    </w:p>
+    <w:p>
+      <w:pPr>
+        <w:rPr>
+          <w:lang w:val="en-US"/>
+        </w:rPr>
+      </w:pPr>
+      <w:r>
+        <w:rPr>
+          <w:noProof/>
+          <w:lang w:val="en-US"/>
+        </w:rPr>
+        <w:drawing>
+          <wp:inline distT="0" distB="0" distL="0" distR="0">
+            <wp:extent cx="6698467" cy="4680642"/>
+            <wp:effectExtent l="0" t="0" r="7620" b="5715"/>
+            <wp:docPr id="7" name="Picture 7" descr="Modeling - OnlineMusicAnalysis::Main - Rational® Software Architect Designer"/>
+            <wp:cNvGraphicFramePr>
+              <a:graphicFrameLocks xmlns:a="http://schemas.openxmlformats.org/drawingml/2006/main" noChangeAspect="1"/>
+            </wp:cNvGraphicFramePr>
+            <a:graphic xmlns:a="http://schemas.openxmlformats.org/drawingml/2006/main">
+              <a:graphicData uri="http://schemas.openxmlformats.org/drawingml/2006/picture">
+                <pic:pic xmlns:pic="http://schemas.openxmlformats.org/drawingml/2006/picture">
+                  <pic:nvPicPr>
+                    <pic:cNvPr id="7" name="208D1F5.tmp"/>
+                    <pic:cNvPicPr/>
+                  </pic:nvPicPr>
+                  <pic:blipFill rotWithShape="1">
+                    <a:blip r:embed="rId10" cstate="print">
+                      <a:extLst>
+                        <a:ext uri="{28A0092B-C50C-407E-A947-70E740481C1C}">
+                          <a14:useLocalDpi xmlns:a14="http://schemas.microsoft.com/office/drawing/2010/main" val="0"/>
+                        </a:ext>
+                      </a:extLst>
+                    </a:blip>
+                    <a:srcRect l="18166" t="15604" r="18172" b="8721"/>
+                    <a:stretch/>
+                  </pic:blipFill>
+                  <pic:spPr bwMode="auto">
+                    <a:xfrm>
+                      <a:off x="0" y="0"/>
+                      <a:ext cx="6763350" cy="4725980"/>
+                    </a:xfrm>
+                    <a:prstGeom prst="rect">
+                      <a:avLst/>
+                    </a:prstGeom>
+                    <a:ln>
+                      <a:noFill/>
+                    </a:ln>
+                    <a:extLst>
+                      <a:ext uri="{53640926-AAD7-44D8-BBD7-CCE9431645EC}">
+                        <a14:shadowObscured xmlns:a14="http://schemas.microsoft.com/office/drawing/2010/main"/>
+                      </a:ext>
+                    </a:extLst>
+                  </pic:spPr>
+                </pic:pic>
+              </a:graphicData>
+            </a:graphic>
+          </wp:inline>
+        </w:drawing>
+      </w:r>
+    </w:p>
+    <w:p>
+      <w:pPr>
+        <w:rPr>
+          <w:lang w:val="en-US"/>
+        </w:rPr>
+      </w:pPr>
+    </w:p>
+    <w:p>
+      <w:pPr>
+        <w:rPr>
+          <w:lang w:val="en-US"/>
+        </w:rPr>
+      </w:pPr>
+      <w:r>
+        <w:rPr>
+          <w:lang w:val="en-US"/>
+        </w:rPr>
+        <w:t xml:space="preserve">The structural model of the application is displayed as above. This model ensures </w:t>
+      </w:r>
+      <w:proofErr w:type="gramStart"/>
+      <w:r>
+        <w:rPr>
+          <w:lang w:val="en-US"/>
+        </w:rPr>
+        <w:t>all of</w:t>
+      </w:r>
+      <w:proofErr w:type="gramEnd"/>
+      <w:r>
+        <w:rPr>
+          <w:lang w:val="en-US"/>
+        </w:rPr>
+        <w:t xml:space="preserve"> the features of the application are within the control of the website as well as keeping the system decoupled. When it comes to getting the information from the database, the Product class and its subclasses will retrieve the information, while the Person class will deal with the persons information with the database. In terms of how the system work, the </w:t>
+      </w:r>
+      <w:proofErr w:type="spellStart"/>
+      <w:r>
+        <w:rPr>
+          <w:lang w:val="en-US"/>
+        </w:rPr>
+        <w:t>OnlineMusicSite</w:t>
+      </w:r>
+      <w:proofErr w:type="spellEnd"/>
+      <w:r>
+        <w:rPr>
+          <w:lang w:val="en-US"/>
+        </w:rPr>
+        <w:t xml:space="preserve"> class controls the feel and behavior of the elements of the system. It will deal with the interaction from the user to the classes that it associates with, which then interacts with the database themselves. This way, all the software can be optimized and maintained easily within the boundaries of the system.</w:t>
+      </w:r>
+    </w:p>
+    <w:p>
+      <w:pPr>
+        <w:rPr>
+          <w:lang w:val="en-US"/>
+        </w:rPr>
+      </w:pPr>
+    </w:p>
+    <w:p>
+      <w:pPr>
+        <w:rPr>
+          <w:lang w:val="en-US"/>
+        </w:rPr>
+      </w:pPr>
+    </w:p>
+    <w:p>
+      <w:pPr>
+        <w:rPr>
+          <w:lang w:val="en-US"/>
+        </w:rPr>
+      </w:pPr>
+    </w:p>
+    <w:p>
+      <w:pPr>
+        <w:rPr>
+          <w:lang w:val="en-US"/>
+        </w:rPr>
+      </w:pPr>
+    </w:p>
+    <w:p>
+      <w:pPr>
+        <w:pStyle w:val="Heading1"/>
+        <w:jc w:val="center"/>
+        <w:rPr>
+          <w:lang w:val="en-US"/>
+        </w:rPr>
+      </w:pPr>
+      <w:bookmarkStart w:id="22" w:name="_Toc528865149"/>
+      <w:r>
+        <w:rPr>
+          <w:lang w:val="en-US"/>
+        </w:rPr>
+        <w:lastRenderedPageBreak/>
+        <w:t xml:space="preserve">The </w:t>
+      </w:r>
+      <w:proofErr w:type="spellStart"/>
+      <w:r>
+        <w:rPr>
+          <w:lang w:val="en-US"/>
+        </w:rPr>
+        <w:t>Behavioural</w:t>
+      </w:r>
+      <w:proofErr w:type="spellEnd"/>
+      <w:r>
+        <w:rPr>
+          <w:lang w:val="en-US"/>
+        </w:rPr>
+        <w:t xml:space="preserve"> model of the Application</w:t>
+      </w:r>
+      <w:bookmarkEnd w:id="22"/>
+    </w:p>
+    <w:p>
+      <w:pPr>
+        <w:pStyle w:val="Heading2"/>
+        <w:jc w:val="center"/>
+        <w:rPr>
+          <w:lang w:val="en-US"/>
+        </w:rPr>
+      </w:pPr>
+      <w:bookmarkStart w:id="23" w:name="_Toc528865150"/>
+      <w:proofErr w:type="spellStart"/>
+      <w:r>
+        <w:rPr>
+          <w:lang w:val="en-US"/>
+        </w:rPr>
+        <w:t>ModifyAccount</w:t>
+      </w:r>
+      <w:bookmarkEnd w:id="23"/>
+      <w:proofErr w:type="spellEnd"/>
+    </w:p>
+    <w:p>
+      <w:pPr>
+        <w:rPr>
+          <w:lang w:val="en-US"/>
+        </w:rPr>
+      </w:pPr>
+      <w:r>
+        <w:rPr>
+          <w:noProof/>
+          <w:lang w:val="en-US"/>
+        </w:rPr>
+        <w:drawing>
+          <wp:inline distT="0" distB="0" distL="0" distR="0">
+            <wp:extent cx="6653836" cy="3404103"/>
+            <wp:effectExtent l="0" t="0" r="0" b="6350"/>
+            <wp:docPr id="8" name="Picture 8" descr="Modeling - OnlineMusicAnalysis::modifyAccount::Interaction1::modifyAccount - Rational® Software Architect Designer"/>
+            <wp:cNvGraphicFramePr>
+              <a:graphicFrameLocks xmlns:a="http://schemas.openxmlformats.org/drawingml/2006/main" noChangeAspect="1"/>
+            </wp:cNvGraphicFramePr>
+            <a:graphic xmlns:a="http://schemas.openxmlformats.org/drawingml/2006/main">
+              <a:graphicData uri="http://schemas.openxmlformats.org/drawingml/2006/picture">
+                <pic:pic xmlns:pic="http://schemas.openxmlformats.org/drawingml/2006/picture">
+                  <pic:nvPicPr>
+                    <pic:cNvPr id="8" name="208633A.tmp"/>
+                    <pic:cNvPicPr/>
+                  </pic:nvPicPr>
+                  <pic:blipFill rotWithShape="1">
+                    <a:blip r:embed="rId11">
+                      <a:extLst>
+                        <a:ext uri="{28A0092B-C50C-407E-A947-70E740481C1C}">
+                          <a14:useLocalDpi xmlns:a14="http://schemas.microsoft.com/office/drawing/2010/main" val="0"/>
+                        </a:ext>
+                      </a:extLst>
+                    </a:blip>
+                    <a:srcRect l="19570" t="20127" r="25365" b="27369"/>
+                    <a:stretch/>
+                  </pic:blipFill>
+                  <pic:spPr bwMode="auto">
+                    <a:xfrm>
+                      <a:off x="0" y="0"/>
+                      <a:ext cx="6713554" cy="3434655"/>
+                    </a:xfrm>
+                    <a:prstGeom prst="rect">
+                      <a:avLst/>
+                    </a:prstGeom>
+                    <a:ln>
+                      <a:noFill/>
+                    </a:ln>
+                    <a:extLst>
+                      <a:ext uri="{53640926-AAD7-44D8-BBD7-CCE9431645EC}">
+                        <a14:shadowObscured xmlns:a14="http://schemas.microsoft.com/office/drawing/2010/main"/>
+                      </a:ext>
+                    </a:extLst>
+                  </pic:spPr>
+                </pic:pic>
+              </a:graphicData>
+            </a:graphic>
+          </wp:inline>
+        </w:drawing>
+      </w:r>
+    </w:p>
+    <w:p>
+      <w:pPr>
+        <w:pStyle w:val="Heading2"/>
+        <w:jc w:val="center"/>
+        <w:rPr>
+          <w:lang w:val="en-US"/>
+        </w:rPr>
+      </w:pPr>
+      <w:bookmarkStart w:id="24" w:name="_Toc528865151"/>
+      <w:r>
+        <w:rPr>
+          <w:lang w:val="en-US"/>
+        </w:rPr>
+        <w:t>Purchase</w:t>
+      </w:r>
+      <w:bookmarkEnd w:id="24"/>
+    </w:p>
+    <w:p>
+      <w:pPr>
+        <w:rPr>
+          <w:lang w:val="en-US"/>
+        </w:rPr>
+      </w:pPr>
+      <w:r>
+        <w:rPr>
+          <w:noProof/>
+          <w:lang w:val="en-US"/>
+        </w:rPr>
+        <w:drawing>
+          <wp:inline distT="0" distB="0" distL="0" distR="0">
+            <wp:extent cx="6021499" cy="4608214"/>
+            <wp:effectExtent l="0" t="0" r="0" b="1905"/>
+            <wp:docPr id="10" name="Picture 10" descr="Modeling - OnlineMusicAnalysis::Purchase::Interaction1::purchase - Rational® Software Architect Designer"/>
+            <wp:cNvGraphicFramePr>
+              <a:graphicFrameLocks xmlns:a="http://schemas.openxmlformats.org/drawingml/2006/main" noChangeAspect="1"/>
+            </wp:cNvGraphicFramePr>
+            <a:graphic xmlns:a="http://schemas.openxmlformats.org/drawingml/2006/main">
+              <a:graphicData uri="http://schemas.openxmlformats.org/drawingml/2006/picture">
+                <pic:pic xmlns:pic="http://schemas.openxmlformats.org/drawingml/2006/picture">
+                  <pic:nvPicPr>
+                    <pic:cNvPr id="10" name="20833D3.tmp"/>
+                    <pic:cNvPicPr/>
+                  </pic:nvPicPr>
+                  <pic:blipFill rotWithShape="1">
+                    <a:blip r:embed="rId12">
+                      <a:extLst>
+                        <a:ext uri="{28A0092B-C50C-407E-A947-70E740481C1C}">
+                          <a14:useLocalDpi xmlns:a14="http://schemas.microsoft.com/office/drawing/2010/main" val="0"/>
+                        </a:ext>
+                      </a:extLst>
+                    </a:blip>
+                    <a:srcRect l="16904" t="20613" r="38080" b="15181"/>
+                    <a:stretch/>
+                  </pic:blipFill>
+                  <pic:spPr bwMode="auto">
+                    <a:xfrm>
+                      <a:off x="0" y="0"/>
+                      <a:ext cx="6066568" cy="4642705"/>
+                    </a:xfrm>
+                    <a:prstGeom prst="rect">
+                      <a:avLst/>
+                    </a:prstGeom>
+                    <a:ln>
+                      <a:noFill/>
+                    </a:ln>
+                    <a:extLst>
+                      <a:ext uri="{53640926-AAD7-44D8-BBD7-CCE9431645EC}">
+                        <a14:shadowObscured xmlns:a14="http://schemas.microsoft.com/office/drawing/2010/main"/>
+                      </a:ext>
+                    </a:extLst>
+                  </pic:spPr>
+                </pic:pic>
+              </a:graphicData>
+            </a:graphic>
+          </wp:inline>
+        </w:drawing>
+      </w:r>
+    </w:p>
+    <w:p>
+      <w:pPr>
+        <w:pStyle w:val="Heading2"/>
+        <w:jc w:val="center"/>
+        <w:rPr>
+          <w:lang w:val="en-US"/>
+        </w:rPr>
+      </w:pPr>
+      <w:bookmarkStart w:id="25" w:name="_Toc528865152"/>
+      <w:r>
+        <w:rPr>
+          <w:lang w:val="en-US"/>
+        </w:rPr>
+        <w:lastRenderedPageBreak/>
+        <w:t>ViewProducts</w:t>
+      </w:r>
+      <w:bookmarkEnd w:id="25"/>
+    </w:p>
+    <w:p>
+      <w:pPr>
+        <w:rPr>
+          <w:noProof/>
+          <w:lang w:val="en-US"/>
+        </w:rPr>
+      </w:pPr>
+    </w:p>
+    <w:p>
+      <w:pPr>
+        <w:rPr>
+          <w:lang w:val="en-US"/>
+        </w:rPr>
+      </w:pPr>
+      <w:r>
+        <w:rPr>
+          <w:noProof/>
+          <w:lang w:val="en-US"/>
+        </w:rPr>
+        <w:drawing>
+          <wp:inline distT="0" distB="0" distL="0" distR="0">
+            <wp:extent cx="6685811" cy="4246075"/>
+            <wp:effectExtent l="0" t="0" r="1270" b="2540"/>
+            <wp:docPr id="9" name="Picture 9" descr="Modeling - OnlineMusicAnalysis::viewProducts::Interaction1::viewProducts - Rational® Software Architect Designer"/>
+            <wp:cNvGraphicFramePr>
+              <a:graphicFrameLocks xmlns:a="http://schemas.openxmlformats.org/drawingml/2006/main" noChangeAspect="1"/>
+            </wp:cNvGraphicFramePr>
+            <a:graphic xmlns:a="http://schemas.openxmlformats.org/drawingml/2006/main">
+              <a:graphicData uri="http://schemas.openxmlformats.org/drawingml/2006/picture">
+                <pic:pic xmlns:pic="http://schemas.openxmlformats.org/drawingml/2006/picture">
+                  <pic:nvPicPr>
+                    <pic:cNvPr id="9" name="208890D.tmp"/>
+                    <pic:cNvPicPr/>
+                  </pic:nvPicPr>
+                  <pic:blipFill rotWithShape="1">
+                    <a:blip r:embed="rId13">
+                      <a:extLst>
+                        <a:ext uri="{28A0092B-C50C-407E-A947-70E740481C1C}">
+                          <a14:useLocalDpi xmlns:a14="http://schemas.microsoft.com/office/drawing/2010/main" val="0"/>
+                        </a:ext>
+                      </a:extLst>
+                    </a:blip>
+                    <a:srcRect l="20061" t="20314" r="27954" b="18155"/>
+                    <a:stretch/>
+                  </pic:blipFill>
+                  <pic:spPr bwMode="auto">
+                    <a:xfrm>
+                      <a:off x="0" y="0"/>
+                      <a:ext cx="6705831" cy="4258789"/>
+                    </a:xfrm>
+                    <a:prstGeom prst="rect">
+                      <a:avLst/>
+                    </a:prstGeom>
+                    <a:ln>
+                      <a:noFill/>
+                    </a:ln>
+                    <a:extLst>
+                      <a:ext uri="{53640926-AAD7-44D8-BBD7-CCE9431645EC}">
+                        <a14:shadowObscured xmlns:a14="http://schemas.microsoft.com/office/drawing/2010/main"/>
+                      </a:ext>
+                    </a:extLst>
+                  </pic:spPr>
+                </pic:pic>
+              </a:graphicData>
+            </a:graphic>
+          </wp:inline>
+        </w:drawing>
+      </w:r>
+    </w:p>
+    <w:p>
+      <w:pPr>
+        <w:rPr>
+          <w:lang w:val="en-US"/>
+        </w:rPr>
+      </w:pPr>
+    </w:p>
+    <w:p>
+      <w:pPr>
+        <w:rPr>
+          <w:lang w:val="en-US"/>
+        </w:rPr>
+      </w:pPr>
+    </w:p>
+    <w:p>
+      <w:pPr>
+        <w:pStyle w:val="Heading1"/>
+        <w:jc w:val="center"/>
+      </w:pPr>
+      <w:bookmarkStart w:id="26" w:name="_Toc528865153"/>
+      <w:r>
+        <w:lastRenderedPageBreak/>
+        <w:t>Design Model</w:t>
+      </w:r>
+      <w:bookmarkEnd w:id="26"/>
+    </w:p>
+    <w:p>
+      <w:r>
+        <w:rPr>
+          <w:noProof/>
+        </w:rPr>
+        <w:drawing>
+          <wp:inline distT="0" distB="0" distL="0" distR="0">
+            <wp:extent cx="6743700" cy="5446833"/>
+            <wp:effectExtent l="0" t="0" r="0" b="1905"/>
+            <wp:docPr id="11" name="Picture 11"/>
+            <wp:cNvGraphicFramePr>
+              <a:graphicFrameLocks xmlns:a="http://schemas.openxmlformats.org/drawingml/2006/main" noChangeAspect="1"/>
+            </wp:cNvGraphicFramePr>
+            <a:graphic xmlns:a="http://schemas.openxmlformats.org/drawingml/2006/main">
+              <a:graphicData uri="http://schemas.openxmlformats.org/drawingml/2006/picture">
+                <pic:pic xmlns:pic="http://schemas.openxmlformats.org/drawingml/2006/picture">
+                  <pic:nvPicPr>
+                    <pic:cNvPr id="11" name="2087911.tmp"/>
+                    <pic:cNvPicPr/>
+                  </pic:nvPicPr>
+                  <pic:blipFill>
+                    <a:blip r:embed="rId14">
+                      <a:extLst>
+                        <a:ext uri="{28A0092B-C50C-407E-A947-70E740481C1C}">
+                          <a14:useLocalDpi xmlns:a14="http://schemas.microsoft.com/office/drawing/2010/main" val="0"/>
+                        </a:ext>
+                      </a:extLst>
+                    </a:blip>
+                    <a:stretch>
+                      <a:fillRect/>
+                    </a:stretch>
+                  </pic:blipFill>
+                  <pic:spPr>
+                    <a:xfrm>
+                      <a:off x="0" y="0"/>
+                      <a:ext cx="6764836" cy="5463904"/>
+                    </a:xfrm>
+                    <a:prstGeom prst="rect">
+                      <a:avLst/>
+                    </a:prstGeom>
+                  </pic:spPr>
+                </pic:pic>
+              </a:graphicData>
+            </a:graphic>
+          </wp:inline>
+        </w:drawing>
+      </w:r>
+    </w:p>
+    <w:p>
+      <w:pPr>
+        <w:rPr>
+          <w:lang w:val="en-US"/>
+        </w:rPr>
+      </w:pPr>
+    </w:p>
+    <w:p>
+      <w:pPr>
+        <w:pStyle w:val="Heading1"/>
+        <w:jc w:val="center"/>
+        <w:rPr>
+          <w:lang w:val="en-US"/>
+        </w:rPr>
+      </w:pPr>
+      <w:bookmarkStart w:id="27" w:name="_Toc528865154"/>
+      <w:r>
+        <w:rPr>
+          <w:lang w:val="en-US"/>
+        </w:rPr>
+        <w:t>Link to the video</w:t>
+      </w:r>
+      <w:bookmarkEnd w:id="27"/>
+    </w:p>
+    <w:p>
+      <w:pPr>
+        <w:rPr>
+          <w:lang w:val="en-US"/>
+        </w:rPr>
+      </w:pPr>
+      <w:r>
+        <w:rPr>
+          <w:lang w:val="en-US"/>
+        </w:rPr>
+        <w:t>The video that displays my knowledge of my work can be found at the following site:</w:t>
+      </w:r>
+    </w:p>
+    <w:p>
+      <w:pPr>
+        <w:rPr>
+          <w:lang w:val="en-US"/>
+        </w:rPr>
+      </w:pPr>
     </w:p>
     <w:sectPr>
       <w:pgSz w:w="11906" w:h="16838"/>
@@ -1858,6 +3849,57 @@
       <w:szCs w:val="26"/>
     </w:rPr>
   </w:style>
+  <w:style w:type="paragraph" w:styleId="TOCHeading">
+    <w:name w:val="TOC Heading"/>
+    <w:basedOn w:val="Heading1"/>
+    <w:next w:val="Normal"/>
+    <w:uiPriority w:val="39"/>
+    <w:unhideWhenUsed/>
+    <w:qFormat/>
+    <w:rsid w:val="006E6FD3"/>
+    <w:pPr>
+      <w:outlineLvl w:val="9"/>
+    </w:pPr>
+    <w:rPr>
+      <w:lang w:val="en-US"/>
+    </w:rPr>
+  </w:style>
+  <w:style w:type="paragraph" w:styleId="TOC2">
+    <w:name w:val="toc 2"/>
+    <w:basedOn w:val="Normal"/>
+    <w:next w:val="Normal"/>
+    <w:autoRedefine/>
+    <w:uiPriority w:val="39"/>
+    <w:unhideWhenUsed/>
+    <w:rsid w:val="006E6FD3"/>
+    <w:pPr>
+      <w:spacing w:after="100"/>
+      <w:ind w:left="220"/>
+    </w:pPr>
+  </w:style>
+  <w:style w:type="paragraph" w:styleId="TOC1">
+    <w:name w:val="toc 1"/>
+    <w:basedOn w:val="Normal"/>
+    <w:next w:val="Normal"/>
+    <w:autoRedefine/>
+    <w:uiPriority w:val="39"/>
+    <w:unhideWhenUsed/>
+    <w:rsid w:val="006E6FD3"/>
+    <w:pPr>
+      <w:spacing w:after="100"/>
+    </w:pPr>
+  </w:style>
+  <w:style w:type="character" w:styleId="Hyperlink">
+    <w:name w:val="Hyperlink"/>
+    <w:basedOn w:val="DefaultParagraphFont"/>
+    <w:uiPriority w:val="99"/>
+    <w:unhideWhenUsed/>
+    <w:rsid w:val="006E6FD3"/>
+    <w:rPr>
+      <w:color w:val="0563C1" w:themeColor="hyperlink"/>
+      <w:u w:val="single"/>
+    </w:rPr>
+  </w:style>
 </w:styles>
 </file>
 
@@ -2161,7 +4203,7 @@
 </file>
 
 <file path=customXml/itemProps1.xml><?xml version="1.0" encoding="utf-8"?>
-<ds:datastoreItem xmlns:ds="http://schemas.openxmlformats.org/officeDocument/2006/customXml" ds:itemID="{B10CE965-078E-422E-A210-37EB91BE2FB4}">
+<ds:datastoreItem xmlns:ds="http://schemas.openxmlformats.org/officeDocument/2006/customXml" ds:itemID="{F9739F89-0ACD-43B2-A2B2-6B0FF744C505}">
   <ds:schemaRefs>
     <ds:schemaRef ds:uri="http://schemas.openxmlformats.org/officeDocument/2006/bibliography"/>
   </ds:schemaRefs>

</xml_diff>

<commit_message>
finished part 1 of software eng assignemnt
</commit_message>
<xml_diff>
--- a/SoftwareEngineeringIII/Labs/Assignment/SE3CA1DT228C16315253.docx
+++ b/SoftwareEngineeringIII/Labs/Assignment/SE3CA1DT228C16315253.docx
@@ -327,7 +327,15 @@
         <w:rPr>
           <w:lang w:val="en-US"/>
         </w:rPr>
-        <w:t xml:space="preserve"> 0 – 11 - 2018</w:t>
+        <w:t xml:space="preserve"> 2</w:t>
+      </w:r>
+      <w:bookmarkStart w:id="12" w:name="_GoBack"/>
+      <w:bookmarkEnd w:id="12"/>
+      <w:r>
+        <w:rPr>
+          <w:lang w:val="en-US"/>
+        </w:rPr>
+        <w:t xml:space="preserve"> – 11 - 2018</w:t>
       </w:r>
       <w:bookmarkEnd w:id="10"/>
       <w:bookmarkEnd w:id="11"/>
@@ -342,8 +350,11 @@
     <w:sdt>
       <w:sdtPr>
         <w:rPr>
+          <w:rFonts w:asciiTheme="minorHAnsi" w:eastAsiaTheme="minorHAnsi" w:hAnsiTheme="minorHAnsi" w:cstheme="minorBidi"/>
+          <w:color w:val="auto"/>
           <w:sz w:val="36"/>
           <w:szCs w:val="36"/>
+          <w:lang w:val="en-GB"/>
         </w:rPr>
         <w:id w:val="125820527"/>
         <w:docPartObj>
@@ -353,12 +364,9 @@
       </w:sdtPr>
       <w:sdtEndPr>
         <w:rPr>
-          <w:rFonts w:asciiTheme="minorHAnsi" w:eastAsiaTheme="minorHAnsi" w:hAnsiTheme="minorHAnsi" w:cstheme="minorBidi"/>
           <w:b/>
           <w:bCs/>
           <w:noProof/>
-          <w:color w:val="auto"/>
-          <w:lang w:val="en-GB"/>
         </w:rPr>
       </w:sdtEndPr>
       <w:sdtContent>
@@ -1036,8 +1044,6 @@
               <w:fldChar w:fldCharType="end"/>
             </w:r>
           </w:hyperlink>
-          <w:bookmarkStart w:id="12" w:name="_GoBack"/>
-          <w:bookmarkEnd w:id="12"/>
         </w:p>
         <w:p>
           <w:pPr>
@@ -3270,8 +3276,35 @@
         <w:rPr>
           <w:lang w:val="en-US"/>
         </w:rPr>
-        <w:t>The video that displays my knowledge of my work can be found at the following site:</w:t>
-      </w:r>
+        <w:t>The video that displays my knowledge of my work</w:t>
+      </w:r>
+      <w:r>
+        <w:rPr>
+          <w:lang w:val="en-US"/>
+        </w:rPr>
+        <w:t xml:space="preserve"> and my presentation</w:t>
+      </w:r>
+      <w:r>
+        <w:rPr>
+          <w:lang w:val="en-US"/>
+        </w:rPr>
+        <w:t xml:space="preserve"> can be found at the following site:</w:t>
+      </w:r>
+      <w:r>
+        <w:rPr>
+          <w:lang w:val="en-US"/>
+        </w:rPr>
+        <w:t xml:space="preserve"> </w:t>
+      </w:r>
+      <w:hyperlink r:id="rId15" w:history="1">
+        <w:r>
+          <w:rPr>
+            <w:rStyle w:val="Hyperlink"/>
+            <w:lang w:val="en-US"/>
+          </w:rPr>
+          <w:t>https://youtu.be/WQPf8iYm9KM</w:t>
+        </w:r>
+      </w:hyperlink>
     </w:p>
     <w:p>
       <w:pPr>
@@ -3900,6 +3933,18 @@
       <w:u w:val="single"/>
     </w:rPr>
   </w:style>
+  <w:style w:type="character" w:styleId="UnresolvedMention">
+    <w:name w:val="Unresolved Mention"/>
+    <w:basedOn w:val="DefaultParagraphFont"/>
+    <w:uiPriority w:val="99"/>
+    <w:semiHidden/>
+    <w:unhideWhenUsed/>
+    <w:rsid w:val="00E45F07"/>
+    <w:rPr>
+      <w:color w:val="808080"/>
+      <w:shd w:val="clear" w:color="auto" w:fill="E6E6E6"/>
+    </w:rPr>
+  </w:style>
 </w:styles>
 </file>
 
@@ -4203,7 +4248,7 @@
 </file>
 
 <file path=customXml/itemProps1.xml><?xml version="1.0" encoding="utf-8"?>
-<ds:datastoreItem xmlns:ds="http://schemas.openxmlformats.org/officeDocument/2006/customXml" ds:itemID="{F9739F89-0ACD-43B2-A2B2-6B0FF744C505}">
+<ds:datastoreItem xmlns:ds="http://schemas.openxmlformats.org/officeDocument/2006/customXml" ds:itemID="{FAD5C523-038D-4012-94DE-6A32A6E707AB}">
   <ds:schemaRefs>
     <ds:schemaRef ds:uri="http://schemas.openxmlformats.org/officeDocument/2006/bibliography"/>
   </ds:schemaRefs>

</xml_diff>